<commit_message>
minor adaptions to last changes in gui-section
</commit_message>
<xml_diff>
--- a/documents/software-concept/Konzeptbeschreibung_final version.docx
+++ b/documents/software-concept/Konzeptbeschreibung_final version.docx
@@ -134,49 +134,21 @@
         <w:rPr>
           <w:lang w:val="de-DE"/>
         </w:rPr>
-        <w:t xml:space="preserve">Mitglied 5: Michael </w:t>
-      </w:r>
-      <w:proofErr w:type="spellStart"/>
-      <w:r>
+        <w:t>Mitglied 5: Michael Sonnerer, 01611745</w:t>
+      </w:r>
+    </w:p>
+    <w:p>
+      <w:pPr>
+        <w:jc w:val="right"/>
         <w:rPr>
           <w:lang w:val="de-DE"/>
         </w:rPr>
-        <w:t>Sonnerer</w:t>
-      </w:r>
-      <w:proofErr w:type="spellEnd"/>
+      </w:pPr>
       <w:r>
         <w:rPr>
           <w:lang w:val="de-DE"/>
         </w:rPr>
-        <w:t>, 01611745</w:t>
-      </w:r>
-    </w:p>
-    <w:p>
-      <w:pPr>
-        <w:jc w:val="right"/>
-        <w:rPr>
-          <w:lang w:val="de-DE"/>
-        </w:rPr>
-      </w:pPr>
-      <w:r>
-        <w:rPr>
-          <w:lang w:val="de-DE"/>
-        </w:rPr>
-        <w:t xml:space="preserve">Mitglied 6: Felix </w:t>
-      </w:r>
-      <w:proofErr w:type="spellStart"/>
-      <w:r>
-        <w:rPr>
-          <w:lang w:val="de-DE"/>
-        </w:rPr>
-        <w:t>Tschimben</w:t>
-      </w:r>
-      <w:proofErr w:type="spellEnd"/>
-      <w:r>
-        <w:rPr>
-          <w:lang w:val="de-DE"/>
-        </w:rPr>
-        <w:t>, 01605686</w:t>
+        <w:t>Mitglied 6: Felix Tschimben, 01605686</w:t>
       </w:r>
     </w:p>
     <w:p>
@@ -328,39 +300,7 @@
           <w:rFonts w:eastAsia="Calibri" w:cs="Calibri"/>
           <w:lang w:val="de"/>
         </w:rPr>
-        <w:t>Das hier beschriebene System soll das Ratespiel „</w:t>
-      </w:r>
-      <w:proofErr w:type="spellStart"/>
-      <w:r>
-        <w:rPr>
-          <w:rFonts w:eastAsia="Calibri" w:cs="Calibri"/>
-          <w:lang w:val="de"/>
-        </w:rPr>
-        <w:t>TimeGuess</w:t>
-      </w:r>
-      <w:proofErr w:type="spellEnd"/>
-      <w:r>
-        <w:rPr>
-          <w:rFonts w:eastAsia="Calibri" w:cs="Calibri"/>
-          <w:lang w:val="de"/>
-        </w:rPr>
-        <w:t xml:space="preserve">“ technisch unterstützen. Es besteht aus drei Komponenten: einem Backend, einer Webapplikation und einem Mini-PC inkl. einem </w:t>
-      </w:r>
-      <w:proofErr w:type="spellStart"/>
-      <w:r>
-        <w:rPr>
-          <w:rFonts w:eastAsia="Calibri" w:cs="Calibri"/>
-          <w:lang w:val="de"/>
-        </w:rPr>
-        <w:t>TimeFlip</w:t>
-      </w:r>
-      <w:proofErr w:type="spellEnd"/>
-      <w:r>
-        <w:rPr>
-          <w:rFonts w:eastAsia="Calibri" w:cs="Calibri"/>
-          <w:lang w:val="de"/>
-        </w:rPr>
-        <w:t xml:space="preserve"> (IoT-Würfel). Voraussetzung ist, dass jedes Team ein internetfähiges Gerät besitzt, mit dem es sich in der Webapplikation anmelden kann. Die Spielinstruktionen werden dann auf diesem Gerät angezeigt. </w:t>
+        <w:t xml:space="preserve">Das hier beschriebene System soll das Ratespiel „TimeGuess“ technisch unterstützen. Es besteht aus drei Komponenten: einem Backend, einer Webapplikation und einem Mini-PC inkl. einem TimeFlip (IoT-Würfel). Voraussetzung ist, dass jedes Team ein internetfähiges Gerät besitzt, mit dem es sich in der Webapplikation anmelden kann. Die Spielinstruktionen werden dann auf diesem Gerät angezeigt. </w:t>
       </w:r>
     </w:p>
     <w:p>
@@ -552,21 +492,7 @@
           <w:rFonts w:eastAsia="Calibri" w:cs="Calibri"/>
         </w:rPr>
         <w:lastRenderedPageBreak/>
-        <w:t xml:space="preserve">Dabei handelt es sich um einen Minicomputer mit verbundenem </w:t>
-      </w:r>
-      <w:proofErr w:type="spellStart"/>
-      <w:r>
-        <w:rPr>
-          <w:rFonts w:eastAsia="Calibri" w:cs="Calibri"/>
-        </w:rPr>
-        <w:t>TimeFlip</w:t>
-      </w:r>
-      <w:proofErr w:type="spellEnd"/>
-      <w:r>
-        <w:rPr>
-          <w:rFonts w:eastAsia="Calibri" w:cs="Calibri"/>
-        </w:rPr>
-        <w:t xml:space="preserve"> Würfel.</w:t>
+        <w:t>Dabei handelt es sich um einen Minicomputer mit verbundenem TimeFlip Würfel.</w:t>
       </w:r>
     </w:p>
     <w:p>
@@ -670,7 +596,6 @@
         </w:rPr>
         <w:t xml:space="preserve"> </w:t>
       </w:r>
-      <w:proofErr w:type="spellStart"/>
       <w:r>
         <w:rPr>
           <w:rFonts w:eastAsia="Calibri Light" w:cs="Calibri Light"/>
@@ -679,7 +604,6 @@
         </w:rPr>
         <w:t>Anmelden</w:t>
       </w:r>
-      <w:proofErr w:type="spellEnd"/>
     </w:p>
     <w:tbl>
       <w:tblPr>
@@ -1090,23 +1014,7 @@
                 <w:rFonts w:eastAsia="Calibri" w:cs="Calibri"/>
                 <w:lang w:val="en-US"/>
               </w:rPr>
-              <w:t xml:space="preserve">User (r), </w:t>
-            </w:r>
-            <w:proofErr w:type="spellStart"/>
-            <w:r>
-              <w:rPr>
-                <w:rFonts w:eastAsia="Calibri" w:cs="Calibri"/>
-                <w:lang w:val="en-US"/>
-              </w:rPr>
-              <w:t>UserRole</w:t>
-            </w:r>
-            <w:proofErr w:type="spellEnd"/>
-            <w:r>
-              <w:rPr>
-                <w:rFonts w:eastAsia="Calibri" w:cs="Calibri"/>
-                <w:lang w:val="en-US"/>
-              </w:rPr>
-              <w:t xml:space="preserve"> (r),  </w:t>
+              <w:t xml:space="preserve">User (r), UserRole (r),  </w:t>
             </w:r>
           </w:p>
         </w:tc>
@@ -1129,7 +1037,6 @@
           <w:lang w:val="en-US"/>
         </w:rPr>
       </w:pPr>
-      <w:proofErr w:type="spellStart"/>
       <w:r>
         <w:rPr>
           <w:rFonts w:eastAsia="Calibri Light" w:cs="Calibri Light"/>
@@ -1138,7 +1045,6 @@
         </w:rPr>
         <w:t>Abmelden</w:t>
       </w:r>
-      <w:proofErr w:type="spellEnd"/>
     </w:p>
     <w:tbl>
       <w:tblPr>
@@ -1435,34 +1341,14 @@
           <w:lang w:val="en-US"/>
         </w:rPr>
       </w:pPr>
-      <w:proofErr w:type="spellStart"/>
       <w:r>
         <w:rPr>
           <w:rFonts w:eastAsia="Calibri Light" w:cs="Calibri Light"/>
           <w:color w:val="1F4D78"/>
           <w:lang w:val="en-US"/>
         </w:rPr>
-        <w:t>Würfel</w:t>
-      </w:r>
-      <w:proofErr w:type="spellEnd"/>
-      <w:r>
-        <w:rPr>
-          <w:rFonts w:eastAsia="Calibri Light" w:cs="Calibri Light"/>
-          <w:color w:val="1F4D78"/>
-          <w:lang w:val="en-US"/>
-        </w:rPr>
-        <w:t xml:space="preserve"> </w:t>
-      </w:r>
-      <w:proofErr w:type="spellStart"/>
-      <w:r>
-        <w:rPr>
-          <w:rFonts w:eastAsia="Calibri Light" w:cs="Calibri Light"/>
-          <w:color w:val="1F4D78"/>
-          <w:lang w:val="en-US"/>
-        </w:rPr>
-        <w:t>konfigurieren</w:t>
-      </w:r>
-      <w:proofErr w:type="spellEnd"/>
+        <w:t>Würfel konfigurieren</w:t>
+      </w:r>
     </w:p>
     <w:tbl>
       <w:tblPr>
@@ -1678,15 +1564,7 @@
               <w:t xml:space="preserve">s öffnet sich ein Dialog in dem der Administrator den Button </w:t>
             </w:r>
             <w:r>
-              <w:t>“</w:t>
-            </w:r>
-            <w:proofErr w:type="spellStart"/>
-            <w:r>
-              <w:t>Configure</w:t>
-            </w:r>
-            <w:proofErr w:type="spellEnd"/>
-            <w:r>
-              <w:t>” auswählen kann</w:t>
+              <w:t>“Configure” auswählen kann</w:t>
             </w:r>
           </w:p>
           <w:p>
@@ -1720,11 +1598,9 @@
             <w:r>
               <w:t>der Administrator gibt das Kommando "</w:t>
             </w:r>
-            <w:proofErr w:type="spellStart"/>
             <w:r>
               <w:t>Submit</w:t>
             </w:r>
-            <w:proofErr w:type="spellEnd"/>
             <w:r>
               <w:t>"</w:t>
             </w:r>
@@ -1900,14 +1776,12 @@
               </w:rPr>
               <w:t>der Administrator bleibt auf der Seite "</w:t>
             </w:r>
-            <w:proofErr w:type="spellStart"/>
             <w:r>
               <w:rPr>
                 <w:rFonts w:eastAsia="Calibri" w:cs="Calibri"/>
               </w:rPr>
               <w:t>CubeManagement</w:t>
             </w:r>
-            <w:proofErr w:type="spellEnd"/>
             <w:r>
               <w:rPr>
                 <w:rFonts w:eastAsia="Calibri" w:cs="Calibri"/>
@@ -1977,21 +1851,7 @@
               <w:rPr>
                 <w:rFonts w:eastAsia="Calibri" w:cs="Calibri"/>
               </w:rPr>
-              <w:t xml:space="preserve">im Dialog “Cube </w:t>
-            </w:r>
-            <w:proofErr w:type="spellStart"/>
-            <w:r>
-              <w:rPr>
-                <w:rFonts w:eastAsia="Calibri" w:cs="Calibri"/>
-              </w:rPr>
-              <w:t>Configuration</w:t>
-            </w:r>
-            <w:proofErr w:type="spellEnd"/>
-            <w:r>
-              <w:rPr>
-                <w:rFonts w:eastAsia="Calibri" w:cs="Calibri"/>
-              </w:rPr>
-              <w:t xml:space="preserve">” </w:t>
+              <w:t xml:space="preserve">im Dialog “Cube Configuration” </w:t>
             </w:r>
             <w:r>
               <w:rPr>
@@ -2166,18 +2026,8 @@
           <w:color w:val="1F4D78"/>
           <w:lang w:val="en-US"/>
         </w:rPr>
-        <w:t xml:space="preserve">Spiel </w:t>
-      </w:r>
-      <w:proofErr w:type="spellStart"/>
-      <w:r>
-        <w:rPr>
-          <w:rFonts w:eastAsia="Calibri Light" w:cs="Calibri Light"/>
-          <w:color w:val="1F4D78"/>
-          <w:lang w:val="en-US"/>
-        </w:rPr>
-        <w:t>erstellen</w:t>
-      </w:r>
-      <w:proofErr w:type="spellEnd"/>
+        <w:t>Spiel erstellen</w:t>
+      </w:r>
     </w:p>
     <w:tbl>
       <w:tblPr>
@@ -2669,7 +2519,7 @@
             <w:pPr>
               <w:spacing w:after="0" w:line="240" w:lineRule="auto"/>
               <w:rPr>
-                <w:lang w:val="en-US"/>
+                <w:lang w:val="pt-BR"/>
               </w:rPr>
             </w:pPr>
             <w:r>
@@ -2685,50 +2535,30 @@
     </w:tbl>
     <w:p>
       <w:pPr>
+        <w:rPr>
+          <w:rFonts w:ascii="Calibri Light" w:eastAsia="Calibri Light" w:hAnsi="Calibri Light" w:cs="Calibri Light"/>
+          <w:color w:val="1F4D78"/>
+          <w:lang w:val="pt-BR"/>
+        </w:rPr>
+      </w:pPr>
+    </w:p>
+    <w:p>
+      <w:pPr>
+        <w:pStyle w:val="berschrift3"/>
         <w:rPr>
           <w:rFonts w:ascii="Calibri Light" w:eastAsia="Calibri Light" w:hAnsi="Calibri Light" w:cs="Calibri Light"/>
           <w:color w:val="1F4D78"/>
           <w:lang w:val="en-US"/>
         </w:rPr>
       </w:pPr>
-    </w:p>
-    <w:p>
-      <w:pPr>
-        <w:pStyle w:val="berschrift3"/>
-        <w:rPr>
-          <w:rFonts w:ascii="Calibri Light" w:eastAsia="Calibri Light" w:hAnsi="Calibri Light" w:cs="Calibri Light"/>
-          <w:color w:val="1F4D78"/>
-          <w:lang w:val="en-US"/>
-        </w:rPr>
-      </w:pPr>
-      <w:proofErr w:type="spellStart"/>
       <w:r>
         <w:rPr>
           <w:rFonts w:eastAsia="Calibri Light" w:cs="Calibri Light"/>
           <w:color w:val="1F4D78"/>
           <w:lang w:val="en-US"/>
         </w:rPr>
-        <w:t>Teilnahme</w:t>
-      </w:r>
-      <w:proofErr w:type="spellEnd"/>
-      <w:r>
-        <w:rPr>
-          <w:rFonts w:eastAsia="Calibri Light" w:cs="Calibri Light"/>
-          <w:color w:val="1F4D78"/>
-          <w:lang w:val="en-US"/>
-        </w:rPr>
-        <w:t xml:space="preserve"> </w:t>
-      </w:r>
-      <w:proofErr w:type="spellStart"/>
-      <w:r>
-        <w:rPr>
-          <w:rFonts w:eastAsia="Calibri Light" w:cs="Calibri Light"/>
-          <w:color w:val="1F4D78"/>
-          <w:lang w:val="en-US"/>
-        </w:rPr>
-        <w:t>bestätigen</w:t>
-      </w:r>
-      <w:proofErr w:type="spellEnd"/>
+        <w:t>Teilnahme bestätigen</w:t>
+      </w:r>
     </w:p>
     <w:tbl>
       <w:tblPr>
@@ -2909,14 +2739,12 @@
               </w:rPr>
               <w:t xml:space="preserve">Eine Einladung und ein </w:t>
             </w:r>
-            <w:proofErr w:type="spellStart"/>
             <w:r>
               <w:rPr>
                 <w:rFonts w:eastAsiaTheme="minorEastAsia"/>
               </w:rPr>
               <w:t>Confirm</w:t>
             </w:r>
-            <w:proofErr w:type="spellEnd"/>
             <w:r>
               <w:rPr>
                 <w:rFonts w:eastAsiaTheme="minorEastAsia"/>
@@ -2993,21 +2821,7 @@
               <w:rPr>
                 <w:rFonts w:eastAsiaTheme="minorEastAsia"/>
               </w:rPr>
-              <w:t xml:space="preserve">Beide Spieler befinden sich im </w:t>
-            </w:r>
-            <w:proofErr w:type="spellStart"/>
-            <w:r>
-              <w:rPr>
-                <w:rFonts w:eastAsiaTheme="minorEastAsia"/>
-              </w:rPr>
-              <w:t>GameRoom</w:t>
-            </w:r>
-            <w:proofErr w:type="spellEnd"/>
-            <w:r>
-              <w:rPr>
-                <w:rFonts w:eastAsiaTheme="minorEastAsia"/>
-              </w:rPr>
-              <w:t xml:space="preserve"> und die Spieler erhalten die Spielinstruktionen</w:t>
+              <w:t>Beide Spieler befinden sich im GameRoom und die Spieler erhalten die Spielinstruktionen</w:t>
             </w:r>
           </w:p>
         </w:tc>
@@ -3107,25 +2921,7 @@
                 <w:i/>
                 <w:iCs/>
               </w:rPr>
-              <w:t xml:space="preserve">wird in den </w:t>
-            </w:r>
-            <w:proofErr w:type="spellStart"/>
-            <w:r>
-              <w:rPr>
-                <w:rFonts w:eastAsia="Calibri" w:cs="Calibri"/>
-                <w:i/>
-                <w:iCs/>
-              </w:rPr>
-              <w:t>GameRoom</w:t>
-            </w:r>
-            <w:proofErr w:type="spellEnd"/>
-            <w:r>
-              <w:rPr>
-                <w:rFonts w:eastAsia="Calibri" w:cs="Calibri"/>
-                <w:i/>
-                <w:iCs/>
-              </w:rPr>
-              <w:t xml:space="preserve"> weitergeleitet. Das Spiel bleibt im Wartestatus</w:t>
+              <w:t>wird in den GameRoom weitergeleitet. Das Spiel bleibt im Wartestatus</w:t>
             </w:r>
           </w:p>
         </w:tc>
@@ -3195,7 +2991,7 @@
             <w:pPr>
               <w:spacing w:after="0" w:line="240" w:lineRule="auto"/>
               <w:rPr>
-                <w:lang w:val="en-US"/>
+                <w:lang w:val="pt-BR"/>
               </w:rPr>
             </w:pPr>
             <w:r>
@@ -3213,7 +3009,7 @@
       <w:pPr>
         <w:jc w:val="left"/>
         <w:rPr>
-          <w:lang w:val="en-US"/>
+          <w:lang w:val="pt-BR"/>
         </w:rPr>
       </w:pPr>
     </w:p>
@@ -3226,34 +3022,14 @@
           <w:lang w:val="en-US"/>
         </w:rPr>
       </w:pPr>
-      <w:proofErr w:type="spellStart"/>
       <w:r>
         <w:rPr>
           <w:rFonts w:eastAsia="Calibri Light" w:cs="Calibri Light"/>
           <w:color w:val="1F4D78"/>
           <w:lang w:val="en-US"/>
         </w:rPr>
-        <w:t>Spielinstruktionen</w:t>
-      </w:r>
-      <w:proofErr w:type="spellEnd"/>
-      <w:r>
-        <w:rPr>
-          <w:rFonts w:eastAsia="Calibri Light" w:cs="Calibri Light"/>
-          <w:color w:val="1F4D78"/>
-          <w:lang w:val="en-US"/>
-        </w:rPr>
-        <w:t xml:space="preserve"> </w:t>
-      </w:r>
-      <w:proofErr w:type="spellStart"/>
-      <w:r>
-        <w:rPr>
-          <w:rFonts w:eastAsia="Calibri Light" w:cs="Calibri Light"/>
-          <w:color w:val="1F4D78"/>
-          <w:lang w:val="en-US"/>
-        </w:rPr>
-        <w:t>erhalten</w:t>
-      </w:r>
-      <w:proofErr w:type="spellEnd"/>
+        <w:t>Spielinstruktionen erhalten</w:t>
+      </w:r>
     </w:p>
     <w:tbl>
       <w:tblPr>
@@ -3337,15 +3113,7 @@
               </w:rPr>
             </w:pPr>
             <w:r>
-              <w:t xml:space="preserve">pro Team befindet sich mindestens ein Spieler mit eigenem Endgerät im </w:t>
-            </w:r>
-            <w:proofErr w:type="spellStart"/>
-            <w:r>
-              <w:t>GameRoom</w:t>
-            </w:r>
-            <w:proofErr w:type="spellEnd"/>
-            <w:r>
-              <w:t xml:space="preserve"> seines Teams</w:t>
+              <w:t>pro Team befindet sich mindestens ein Spieler mit eigenem Endgerät im GameRoom seines Teams</w:t>
             </w:r>
           </w:p>
           <w:p>
@@ -3490,15 +3258,7 @@
               </w:rPr>
             </w:pPr>
             <w:r>
-              <w:t xml:space="preserve">im </w:t>
-            </w:r>
-            <w:proofErr w:type="spellStart"/>
-            <w:r>
-              <w:t>GameRoom</w:t>
-            </w:r>
-            <w:proofErr w:type="spellEnd"/>
-            <w:r>
-              <w:t xml:space="preserve"> aller am Spiel beteiligten Teams werden folgende Informationen angezeigt:</w:t>
+              <w:t>im GameRoom aller am Spiel beteiligten Teams werden folgende Informationen angezeigt:</w:t>
             </w:r>
           </w:p>
           <w:p>
@@ -3566,15 +3326,7 @@
               </w:rPr>
             </w:pPr>
             <w:r>
-              <w:t xml:space="preserve">der </w:t>
-            </w:r>
-            <w:proofErr w:type="spellStart"/>
-            <w:r>
-              <w:t>Timer</w:t>
-            </w:r>
-            <w:proofErr w:type="spellEnd"/>
-            <w:r>
-              <w:t xml:space="preserve"> startet sobald der Würfel gedreht wird</w:t>
+              <w:t>der Timer startet sobald der Würfel gedreht wird</w:t>
             </w:r>
           </w:p>
           <w:p>
@@ -3590,15 +3342,7 @@
               </w:rPr>
             </w:pPr>
             <w:r>
-              <w:t xml:space="preserve">der </w:t>
-            </w:r>
-            <w:proofErr w:type="spellStart"/>
-            <w:r>
-              <w:t>GameRoom</w:t>
-            </w:r>
-            <w:proofErr w:type="spellEnd"/>
-            <w:r>
-              <w:t xml:space="preserve"> des Rateteams zeigt den Rate-Begriff nicht an</w:t>
+              <w:t>der GameRoom des Rateteams zeigt den Rate-Begriff nicht an</w:t>
             </w:r>
           </w:p>
           <w:p>
@@ -3614,15 +3358,7 @@
               </w:rPr>
             </w:pPr>
             <w:r>
-              <w:t xml:space="preserve">der </w:t>
-            </w:r>
-            <w:proofErr w:type="spellStart"/>
-            <w:r>
-              <w:t>GameRoom</w:t>
-            </w:r>
-            <w:proofErr w:type="spellEnd"/>
-            <w:r>
-              <w:t xml:space="preserve"> aller anderen Teams zeigt den Ratebegriff an</w:t>
+              <w:t>der GameRoom aller anderen Teams zeigt den Ratebegriff an</w:t>
             </w:r>
           </w:p>
         </w:tc>
@@ -3827,52 +3563,14 @@
           <w:lang w:val="en-US"/>
         </w:rPr>
       </w:pPr>
-      <w:proofErr w:type="spellStart"/>
       <w:r>
         <w:rPr>
           <w:rFonts w:eastAsia="Calibri Light" w:cs="Calibri Light"/>
           <w:color w:val="1F4D78"/>
           <w:lang w:val="en-US"/>
         </w:rPr>
-        <w:t>Würfeln</w:t>
-      </w:r>
-      <w:proofErr w:type="spellEnd"/>
-      <w:r>
-        <w:rPr>
-          <w:rFonts w:eastAsia="Calibri Light" w:cs="Calibri Light"/>
-          <w:color w:val="1F4D78"/>
-          <w:lang w:val="en-US"/>
-        </w:rPr>
-        <w:t xml:space="preserve"> und </w:t>
-      </w:r>
-      <w:proofErr w:type="spellStart"/>
-      <w:r>
-        <w:rPr>
-          <w:rFonts w:eastAsia="Calibri Light" w:cs="Calibri Light"/>
-          <w:color w:val="1F4D78"/>
-          <w:lang w:val="en-US"/>
-        </w:rPr>
-        <w:t>Spielinformationen</w:t>
-      </w:r>
-      <w:proofErr w:type="spellEnd"/>
-      <w:r>
-        <w:rPr>
-          <w:rFonts w:eastAsia="Calibri Light" w:cs="Calibri Light"/>
-          <w:color w:val="1F4D78"/>
-          <w:lang w:val="en-US"/>
-        </w:rPr>
-        <w:t xml:space="preserve"> </w:t>
-      </w:r>
-      <w:proofErr w:type="spellStart"/>
-      <w:r>
-        <w:rPr>
-          <w:rFonts w:eastAsia="Calibri Light" w:cs="Calibri Light"/>
-          <w:color w:val="1F4D78"/>
-          <w:lang w:val="en-US"/>
-        </w:rPr>
-        <w:t>erhalten</w:t>
-      </w:r>
-      <w:proofErr w:type="spellEnd"/>
+        <w:t>Würfeln und Spielinformationen erhalten</w:t>
+      </w:r>
     </w:p>
     <w:tbl>
       <w:tblPr>
@@ -3956,15 +3654,7 @@
               </w:rPr>
             </w:pPr>
             <w:r>
-              <w:t xml:space="preserve">pro Team befindet sich mindestens ein Spieler mit eigenem Endgerät im </w:t>
-            </w:r>
-            <w:proofErr w:type="spellStart"/>
-            <w:r>
-              <w:t>GameRoom</w:t>
-            </w:r>
-            <w:proofErr w:type="spellEnd"/>
-            <w:r>
-              <w:t xml:space="preserve"> seines Teams</w:t>
+              <w:t>pro Team befindet sich mindestens ein Spieler mit eigenem Endgerät im GameRoom seines Teams</w:t>
             </w:r>
           </w:p>
           <w:p>
@@ -3980,15 +3670,7 @@
               </w:rPr>
             </w:pPr>
             <w:r>
-              <w:t xml:space="preserve">die aktuellen Spielinstruktionen und -informationen werden in allen </w:t>
-            </w:r>
-            <w:proofErr w:type="spellStart"/>
-            <w:r>
-              <w:t>GameRooms</w:t>
-            </w:r>
-            <w:proofErr w:type="spellEnd"/>
-            <w:r>
-              <w:t xml:space="preserve"> des Spieles angezeigt</w:t>
+              <w:t>die aktuellen Spielinstruktionen und -informationen werden in allen GameRooms des Spieles angezeigt</w:t>
             </w:r>
           </w:p>
         </w:tc>
@@ -4135,15 +3817,7 @@
               </w:rPr>
             </w:pPr>
             <w:r>
-              <w:t xml:space="preserve">der </w:t>
-            </w:r>
-            <w:proofErr w:type="spellStart"/>
-            <w:r>
-              <w:t>Timer</w:t>
-            </w:r>
-            <w:proofErr w:type="spellEnd"/>
-            <w:r>
-              <w:t xml:space="preserve"> des aktuellen Rateteams wird mit 2.b) gestartet</w:t>
+              <w:t>der Timer des aktuellen Rateteams wird mit 2.b) gestartet</w:t>
             </w:r>
           </w:p>
           <w:p>
@@ -4159,15 +3833,7 @@
               </w:rPr>
             </w:pPr>
             <w:r>
-              <w:t xml:space="preserve">im </w:t>
-            </w:r>
-            <w:proofErr w:type="spellStart"/>
-            <w:r>
-              <w:t>GameRoom</w:t>
-            </w:r>
-            <w:proofErr w:type="spellEnd"/>
-            <w:r>
-              <w:t xml:space="preserve"> aller am Spiel beteiligten Teams werden folgende Informationen angezeigt:</w:t>
+              <w:t>im GameRoom aller am Spiel beteiligten Teams werden folgende Informationen angezeigt:</w:t>
             </w:r>
           </w:p>
           <w:p>
@@ -4235,13 +3901,8 @@
               </w:rPr>
             </w:pPr>
             <w:r>
-              <w:t xml:space="preserve">der </w:t>
-            </w:r>
-            <w:proofErr w:type="spellStart"/>
-            <w:r>
-              <w:t>Timer</w:t>
-            </w:r>
-            <w:proofErr w:type="spellEnd"/>
+              <w:t>der Timer</w:t>
+            </w:r>
           </w:p>
           <w:p>
             <w:pPr>
@@ -4273,15 +3934,7 @@
               </w:rPr>
             </w:pPr>
             <w:r>
-              <w:t xml:space="preserve">der </w:t>
-            </w:r>
-            <w:proofErr w:type="spellStart"/>
-            <w:r>
-              <w:t>GameRoom</w:t>
-            </w:r>
-            <w:proofErr w:type="spellEnd"/>
-            <w:r>
-              <w:t xml:space="preserve"> des Rateteams zeigt den Rate-Begriff nicht an</w:t>
+              <w:t>der GameRoom des Rateteams zeigt den Rate-Begriff nicht an</w:t>
             </w:r>
           </w:p>
           <w:p>
@@ -4300,21 +3953,7 @@
               <w:rPr>
                 <w:rFonts w:eastAsiaTheme="minorEastAsia"/>
               </w:rPr>
-              <w:t xml:space="preserve">der </w:t>
-            </w:r>
-            <w:proofErr w:type="spellStart"/>
-            <w:r>
-              <w:rPr>
-                <w:rFonts w:eastAsiaTheme="minorEastAsia"/>
-              </w:rPr>
-              <w:t>GameRoom</w:t>
-            </w:r>
-            <w:proofErr w:type="spellEnd"/>
-            <w:r>
-              <w:rPr>
-                <w:rFonts w:eastAsiaTheme="minorEastAsia"/>
-              </w:rPr>
-              <w:t xml:space="preserve"> aller anderen Teams zeigt den Ratebegriff an</w:t>
+              <w:t>der GameRoom aller anderen Teams zeigt den Ratebegriff an</w:t>
             </w:r>
           </w:p>
         </w:tc>
@@ -4511,34 +4150,14 @@
           <w:lang w:val="en-US"/>
         </w:rPr>
       </w:pPr>
-      <w:proofErr w:type="spellStart"/>
       <w:r>
         <w:rPr>
           <w:rFonts w:eastAsia="Calibri Light" w:cs="Calibri Light"/>
           <w:color w:val="1F4D78"/>
           <w:lang w:val="en-US"/>
         </w:rPr>
-        <w:t>Spielrunde</w:t>
-      </w:r>
-      <w:proofErr w:type="spellEnd"/>
-      <w:r>
-        <w:rPr>
-          <w:rFonts w:eastAsia="Calibri Light" w:cs="Calibri Light"/>
-          <w:color w:val="1F4D78"/>
-          <w:lang w:val="en-US"/>
-        </w:rPr>
-        <w:t xml:space="preserve"> </w:t>
-      </w:r>
-      <w:proofErr w:type="spellStart"/>
-      <w:r>
-        <w:rPr>
-          <w:rFonts w:eastAsia="Calibri Light" w:cs="Calibri Light"/>
-          <w:color w:val="1F4D78"/>
-          <w:lang w:val="en-US"/>
-        </w:rPr>
-        <w:t>beenden</w:t>
-      </w:r>
-      <w:proofErr w:type="spellEnd"/>
+        <w:t>Spielrunde beenden</w:t>
+      </w:r>
     </w:p>
     <w:tbl>
       <w:tblPr>
@@ -4622,23 +4241,7 @@
               </w:rPr>
             </w:pPr>
             <w:r>
-              <w:t xml:space="preserve">im </w:t>
-            </w:r>
-            <w:proofErr w:type="spellStart"/>
-            <w:r>
-              <w:t>GameRoom</w:t>
-            </w:r>
-            <w:proofErr w:type="spellEnd"/>
-            <w:r>
-              <w:t xml:space="preserve"> des aktuellen Rateteams ist der </w:t>
-            </w:r>
-            <w:proofErr w:type="spellStart"/>
-            <w:r>
-              <w:t>Timer</w:t>
-            </w:r>
-            <w:proofErr w:type="spellEnd"/>
-            <w:r>
-              <w:t xml:space="preserve"> gestartet</w:t>
+              <w:t>im GameRoom des aktuellen Rateteams ist der Timer gestartet</w:t>
             </w:r>
           </w:p>
         </w:tc>
@@ -4682,15 +4285,7 @@
               </w:rPr>
             </w:pPr>
             <w:r>
-              <w:t xml:space="preserve">der Begriff wird vom aktuellen Rateteam vor Ablauf des </w:t>
-            </w:r>
-            <w:proofErr w:type="spellStart"/>
-            <w:r>
-              <w:t>Timers</w:t>
-            </w:r>
-            <w:proofErr w:type="spellEnd"/>
-            <w:r>
-              <w:t xml:space="preserve"> erraten</w:t>
+              <w:t>der Begriff wird vom aktuellen Rateteam vor Ablauf des Timers erraten</w:t>
             </w:r>
           </w:p>
           <w:p>
@@ -4722,23 +4317,7 @@
               </w:rPr>
             </w:pPr>
             <w:r>
-              <w:t xml:space="preserve">der </w:t>
-            </w:r>
-            <w:proofErr w:type="spellStart"/>
-            <w:r>
-              <w:t>Timer</w:t>
-            </w:r>
-            <w:proofErr w:type="spellEnd"/>
-            <w:r>
-              <w:t xml:space="preserve"> im </w:t>
-            </w:r>
-            <w:proofErr w:type="spellStart"/>
-            <w:r>
-              <w:t>GameRoom</w:t>
-            </w:r>
-            <w:proofErr w:type="spellEnd"/>
-            <w:r>
-              <w:t xml:space="preserve"> des Rateteams wird gestoppt</w:t>
+              <w:t>der Timer im GameRoom des Rateteams wird gestoppt</w:t>
             </w:r>
           </w:p>
           <w:p>
@@ -4770,15 +4349,7 @@
               </w:rPr>
             </w:pPr>
             <w:r>
-              <w:t xml:space="preserve">im </w:t>
-            </w:r>
-            <w:proofErr w:type="spellStart"/>
-            <w:r>
-              <w:t>GameRoom</w:t>
-            </w:r>
-            <w:proofErr w:type="spellEnd"/>
-            <w:r>
-              <w:t xml:space="preserve"> eines anderen als des aktuellen Rateteams werden die erreichten Punkte bestätigt</w:t>
+              <w:t>im GameRoom eines anderen als des aktuellen Rateteams werden die erreichten Punkte bestätigt</w:t>
             </w:r>
           </w:p>
           <w:p>
@@ -4853,15 +4424,7 @@
               </w:rPr>
             </w:pPr>
             <w:r>
-              <w:t xml:space="preserve">die </w:t>
-            </w:r>
-            <w:proofErr w:type="spellStart"/>
-            <w:r>
-              <w:t>GameRooms</w:t>
-            </w:r>
-            <w:proofErr w:type="spellEnd"/>
-            <w:r>
-              <w:t xml:space="preserve"> aller beteiligten Teams zeigen den aktualisierten Punktestand an</w:t>
+              <w:t>die GameRooms aller beteiligten Teams zeigen den aktualisierten Punktestand an</w:t>
             </w:r>
           </w:p>
         </w:tc>
@@ -4937,52 +4500,20 @@
                 <w:i/>
                 <w:iCs/>
               </w:rPr>
-              <w:t xml:space="preserve">der Begriff wird vom aktuellen Rateteam nicht vor Ablauf des </w:t>
-            </w:r>
-            <w:proofErr w:type="spellStart"/>
+              <w:t>der Begriff wird vom aktuellen Rateteam nicht vor Ablauf des Timers erraten:</w:t>
+            </w:r>
+          </w:p>
+          <w:p>
+            <w:pPr>
+              <w:spacing w:after="0" w:line="240" w:lineRule="auto"/>
+              <w:jc w:val="left"/>
+            </w:pPr>
             <w:r>
               <w:rPr>
                 <w:rFonts w:eastAsia="Calibri" w:cs="Calibri"/>
-                <w:i/>
-                <w:iCs/>
-              </w:rPr>
-              <w:t>Timers</w:t>
-            </w:r>
-            <w:proofErr w:type="spellEnd"/>
-            <w:r>
-              <w:rPr>
-                <w:rFonts w:eastAsia="Calibri" w:cs="Calibri"/>
-                <w:i/>
-                <w:iCs/>
-              </w:rPr>
-              <w:t xml:space="preserve"> erraten:</w:t>
-            </w:r>
-          </w:p>
-          <w:p>
-            <w:pPr>
-              <w:spacing w:after="0" w:line="240" w:lineRule="auto"/>
-              <w:jc w:val="left"/>
-            </w:pPr>
-            <w:r>
-              <w:rPr>
-                <w:rFonts w:eastAsia="Calibri" w:cs="Calibri"/>
               </w:rPr>
               <w:lastRenderedPageBreak/>
-              <w:t xml:space="preserve">im </w:t>
-            </w:r>
-            <w:proofErr w:type="spellStart"/>
-            <w:r>
-              <w:rPr>
-                <w:rFonts w:eastAsia="Calibri" w:cs="Calibri"/>
-              </w:rPr>
-              <w:t>GameRoom</w:t>
-            </w:r>
-            <w:proofErr w:type="spellEnd"/>
-            <w:r>
-              <w:rPr>
-                <w:rFonts w:eastAsia="Calibri" w:cs="Calibri"/>
-              </w:rPr>
-              <w:t xml:space="preserve"> eines anderen als des aktuellen Rateteams wird dessen bisheriger Punktestand bestätigt</w:t>
+              <w:t>im GameRoom eines anderen als des aktuellen Rateteams wird dessen bisheriger Punktestand bestätigt</w:t>
             </w:r>
           </w:p>
         </w:tc>
@@ -5031,51 +4562,19 @@
                 <w:i/>
                 <w:iCs/>
               </w:rPr>
-              <w:t xml:space="preserve">eine Regel wird vom aktuellen Rateteam vor Ablauf des </w:t>
-            </w:r>
-            <w:proofErr w:type="spellStart"/>
+              <w:t>eine Regel wird vom aktuellen Rateteam vor Ablauf des Timers gebrochen:</w:t>
+            </w:r>
+          </w:p>
+          <w:p>
+            <w:pPr>
+              <w:spacing w:after="0" w:line="240" w:lineRule="auto"/>
+              <w:jc w:val="left"/>
+            </w:pPr>
             <w:r>
               <w:rPr>
                 <w:rFonts w:eastAsia="Calibri" w:cs="Calibri"/>
-                <w:i/>
-                <w:iCs/>
-              </w:rPr>
-              <w:t>Timers</w:t>
-            </w:r>
-            <w:proofErr w:type="spellEnd"/>
-            <w:r>
-              <w:rPr>
-                <w:rFonts w:eastAsia="Calibri" w:cs="Calibri"/>
-                <w:i/>
-                <w:iCs/>
-              </w:rPr>
-              <w:t xml:space="preserve"> gebrochen:</w:t>
-            </w:r>
-          </w:p>
-          <w:p>
-            <w:pPr>
-              <w:spacing w:after="0" w:line="240" w:lineRule="auto"/>
-              <w:jc w:val="left"/>
-            </w:pPr>
-            <w:r>
-              <w:rPr>
-                <w:rFonts w:eastAsia="Calibri" w:cs="Calibri"/>
-              </w:rPr>
-              <w:t xml:space="preserve">im </w:t>
-            </w:r>
-            <w:proofErr w:type="spellStart"/>
-            <w:r>
-              <w:rPr>
-                <w:rFonts w:eastAsia="Calibri" w:cs="Calibri"/>
-              </w:rPr>
-              <w:t>GameRoom</w:t>
-            </w:r>
-            <w:proofErr w:type="spellEnd"/>
-            <w:r>
-              <w:rPr>
-                <w:rFonts w:eastAsia="Calibri" w:cs="Calibri"/>
-              </w:rPr>
-              <w:t xml:space="preserve"> eines anderen als des aktuellen Rateteams wird der Regelverstoß vermerkt und der mögliche Punktegewinn wurde vom System entsprechend reduziert</w:t>
+              </w:rPr>
+              <w:t>im GameRoom eines anderen als des aktuellen Rateteams wird der Regelverstoß vermerkt und der mögliche Punktegewinn wurde vom System entsprechend reduziert</w:t>
             </w:r>
           </w:p>
         </w:tc>
@@ -5135,21 +4634,7 @@
               <w:rPr>
                 <w:rFonts w:eastAsia="Calibri" w:cs="Calibri"/>
               </w:rPr>
-              <w:t xml:space="preserve">in den </w:t>
-            </w:r>
-            <w:proofErr w:type="spellStart"/>
-            <w:r>
-              <w:rPr>
-                <w:rFonts w:eastAsia="Calibri" w:cs="Calibri"/>
-              </w:rPr>
-              <w:t>GameRooms</w:t>
-            </w:r>
-            <w:proofErr w:type="spellEnd"/>
-            <w:r>
-              <w:rPr>
-                <w:rFonts w:eastAsia="Calibri" w:cs="Calibri"/>
-              </w:rPr>
-              <w:t xml:space="preserve"> aller beteiligten Teams werden Spielende, Siegerteam und ein Ranking aller Teams angezeigt</w:t>
+              <w:t>in den GameRooms aller beteiligten Teams werden Spielende, Siegerteam und ein Ranking aller Teams angezeigt</w:t>
             </w:r>
           </w:p>
         </w:tc>
@@ -5225,7 +4710,7 @@
             <w:r>
               <w:rPr>
                 <w:rFonts w:eastAsia="Calibri" w:cs="Calibri"/>
-                <w:lang w:val="pt-BR"/>
+                <w:lang w:val="en-US"/>
               </w:rPr>
               <w:t>Game (m), Round (m), UserProfile (m)</w:t>
             </w:r>
@@ -5261,34 +4746,14 @@
         </w:rPr>
         <w:t xml:space="preserve"> </w:t>
       </w:r>
-      <w:proofErr w:type="spellStart"/>
       <w:r>
         <w:rPr>
           <w:rFonts w:eastAsia="Calibri Light" w:cs="Calibri Light"/>
           <w:color w:val="1F4D78"/>
           <w:lang w:val="en-US"/>
         </w:rPr>
-        <w:t>Probleme</w:t>
-      </w:r>
-      <w:proofErr w:type="spellEnd"/>
-      <w:r>
-        <w:rPr>
-          <w:rFonts w:eastAsia="Calibri Light" w:cs="Calibri Light"/>
-          <w:color w:val="1F4D78"/>
-          <w:lang w:val="en-US"/>
-        </w:rPr>
-        <w:t xml:space="preserve"> </w:t>
-      </w:r>
-      <w:proofErr w:type="spellStart"/>
-      <w:r>
-        <w:rPr>
-          <w:rFonts w:eastAsia="Calibri Light" w:cs="Calibri Light"/>
-          <w:color w:val="1F4D78"/>
-          <w:lang w:val="en-US"/>
-        </w:rPr>
-        <w:t>melden</w:t>
-      </w:r>
-      <w:proofErr w:type="spellEnd"/>
+        <w:t>Probleme melden</w:t>
+      </w:r>
     </w:p>
     <w:tbl>
       <w:tblPr>
@@ -5388,15 +4853,7 @@
               </w:rPr>
             </w:pPr>
             <w:r>
-              <w:t xml:space="preserve">der Spieler befindet sich im </w:t>
-            </w:r>
-            <w:proofErr w:type="spellStart"/>
-            <w:r>
-              <w:t>GameRoom</w:t>
-            </w:r>
-            <w:proofErr w:type="spellEnd"/>
-            <w:r>
-              <w:t xml:space="preserve"> eines aktuellen Spiels</w:t>
+              <w:t>der Spieler befindet sich im GameRoom eines aktuellen Spiels</w:t>
             </w:r>
           </w:p>
         </w:tc>
@@ -5456,15 +4913,7 @@
               </w:rPr>
             </w:pPr>
             <w:r>
-              <w:t xml:space="preserve">T1 – niedriger Batteriestand des </w:t>
-            </w:r>
-            <w:proofErr w:type="spellStart"/>
-            <w:r>
-              <w:t>Timeflip</w:t>
-            </w:r>
-            <w:proofErr w:type="spellEnd"/>
-            <w:r>
-              <w:t xml:space="preserve"> Würfels</w:t>
+              <w:t>T1 – niedriger Batteriestand des Timeflip Würfels</w:t>
             </w:r>
           </w:p>
           <w:p>
@@ -5480,15 +4929,7 @@
               </w:rPr>
             </w:pPr>
             <w:r>
-              <w:t xml:space="preserve">T2 – eingeschränkte Kommunikation zwischen </w:t>
-            </w:r>
-            <w:proofErr w:type="spellStart"/>
-            <w:r>
-              <w:t>TimeFlip</w:t>
-            </w:r>
-            <w:proofErr w:type="spellEnd"/>
-            <w:r>
-              <w:t xml:space="preserve"> Würfel und Minirechner</w:t>
+              <w:t>T2 – eingeschränkte Kommunikation zwischen TimeFlip Würfel und Minirechner</w:t>
             </w:r>
           </w:p>
         </w:tc>
@@ -5886,21 +5327,7 @@
               <w:rPr>
                 <w:rFonts w:eastAsiaTheme="minorEastAsia"/>
               </w:rPr>
-              <w:t xml:space="preserve">der Manager gibt das Kommando "Load New Terms </w:t>
-            </w:r>
-            <w:proofErr w:type="spellStart"/>
-            <w:r>
-              <w:rPr>
-                <w:rFonts w:eastAsiaTheme="minorEastAsia"/>
-              </w:rPr>
-              <w:t>from</w:t>
-            </w:r>
-            <w:proofErr w:type="spellEnd"/>
-            <w:r>
-              <w:rPr>
-                <w:rFonts w:eastAsiaTheme="minorEastAsia"/>
-              </w:rPr>
-              <w:t xml:space="preserve"> File"</w:t>
+              <w:t>der Manager gibt das Kommando "Load New Terms from File"</w:t>
             </w:r>
           </w:p>
         </w:tc>
@@ -6185,47 +5612,15 @@
             <w:pPr>
               <w:spacing w:after="0" w:line="240" w:lineRule="auto"/>
               <w:rPr>
-                <w:lang w:val="en-US"/>
+                <w:lang w:val="pt-BR"/>
               </w:rPr>
             </w:pPr>
             <w:r>
               <w:rPr>
                 <w:rFonts w:eastAsia="Calibri" w:cs="Calibri"/>
-                <w:lang w:val="en-US"/>
-              </w:rPr>
-              <w:t>Term (</w:t>
-            </w:r>
-            <w:proofErr w:type="spellStart"/>
-            <w:r>
-              <w:rPr>
-                <w:rFonts w:eastAsia="Calibri" w:cs="Calibri"/>
-                <w:lang w:val="en-US"/>
-              </w:rPr>
-              <w:t>c,m,r</w:t>
-            </w:r>
-            <w:proofErr w:type="spellEnd"/>
-            <w:r>
-              <w:rPr>
-                <w:rFonts w:eastAsia="Calibri" w:cs="Calibri"/>
-                <w:lang w:val="en-US"/>
-              </w:rPr>
-              <w:t>), Topic (</w:t>
-            </w:r>
-            <w:proofErr w:type="spellStart"/>
-            <w:r>
-              <w:rPr>
-                <w:rFonts w:eastAsia="Calibri" w:cs="Calibri"/>
-                <w:lang w:val="en-US"/>
-              </w:rPr>
-              <w:t>c,m,r</w:t>
-            </w:r>
-            <w:proofErr w:type="spellEnd"/>
-            <w:r>
-              <w:rPr>
-                <w:rFonts w:eastAsia="Calibri" w:cs="Calibri"/>
-                <w:lang w:val="en-US"/>
-              </w:rPr>
-              <w:t>)</w:t>
+                <w:lang w:val="pt-BR"/>
+              </w:rPr>
+              <w:t>Term (c,m,r), Topic (c,m,r)</w:t>
             </w:r>
           </w:p>
         </w:tc>
@@ -6236,7 +5631,7 @@
         <w:rPr>
           <w:rFonts w:ascii="Calibri Light" w:eastAsia="Calibri Light" w:hAnsi="Calibri Light" w:cs="Calibri Light"/>
           <w:color w:val="1F4D78"/>
-          <w:lang w:val="en-US"/>
+          <w:lang w:val="pt-BR"/>
         </w:rPr>
       </w:pPr>
     </w:p>
@@ -6247,14 +5642,14 @@
         <w:rPr>
           <w:rFonts w:ascii="Calibri Light" w:eastAsia="Calibri Light" w:hAnsi="Calibri Light" w:cs="Calibri Light"/>
           <w:color w:val="1F4D78"/>
-          <w:lang w:val="en-US"/>
+          <w:lang w:val="pt-BR"/>
         </w:rPr>
       </w:pPr>
       <w:r>
         <w:rPr>
           <w:rFonts w:ascii="Calibri Light" w:eastAsia="Calibri Light" w:hAnsi="Calibri Light" w:cs="Calibri Light"/>
           <w:color w:val="1F4D78"/>
-          <w:lang w:val="en-US"/>
+          <w:lang w:val="pt-BR"/>
         </w:rPr>
         <w:br w:type="page"/>
       </w:r>
@@ -6525,7 +5920,7 @@
             <w:pPr>
               <w:spacing w:after="0" w:line="240" w:lineRule="auto"/>
               <w:rPr>
-                <w:lang w:val="en-US"/>
+                <w:lang w:val="pt-BR"/>
               </w:rPr>
             </w:pPr>
             <w:r>
@@ -6544,7 +5939,7 @@
         <w:rPr>
           <w:rFonts w:ascii="Calibri Light" w:eastAsia="Calibri Light" w:hAnsi="Calibri Light" w:cs="Calibri Light"/>
           <w:color w:val="1F4D78"/>
-          <w:lang w:val="en-US"/>
+          <w:lang w:val="pt-BR"/>
         </w:rPr>
       </w:pPr>
     </w:p>
@@ -6905,63 +6300,15 @@
             <w:pPr>
               <w:spacing w:after="0" w:line="240" w:lineRule="auto"/>
               <w:rPr>
-                <w:lang w:val="en-US"/>
+                <w:lang w:val="pt-BR"/>
               </w:rPr>
             </w:pPr>
             <w:r>
               <w:rPr>
                 <w:rFonts w:eastAsia="Calibri" w:cs="Calibri"/>
-                <w:lang w:val="en-US"/>
-              </w:rPr>
-              <w:t>Game (</w:t>
-            </w:r>
-            <w:proofErr w:type="spellStart"/>
-            <w:r>
-              <w:rPr>
-                <w:rFonts w:eastAsia="Calibri" w:cs="Calibri"/>
-                <w:lang w:val="en-US"/>
-              </w:rPr>
-              <w:t>m,r</w:t>
-            </w:r>
-            <w:proofErr w:type="spellEnd"/>
-            <w:r>
-              <w:rPr>
-                <w:rFonts w:eastAsia="Calibri" w:cs="Calibri"/>
-                <w:lang w:val="en-US"/>
-              </w:rPr>
-              <w:t>), Round (</w:t>
-            </w:r>
-            <w:proofErr w:type="spellStart"/>
-            <w:r>
-              <w:rPr>
-                <w:rFonts w:eastAsia="Calibri" w:cs="Calibri"/>
-                <w:lang w:val="en-US"/>
-              </w:rPr>
-              <w:t>m,r</w:t>
-            </w:r>
-            <w:proofErr w:type="spellEnd"/>
-            <w:r>
-              <w:rPr>
-                <w:rFonts w:eastAsia="Calibri" w:cs="Calibri"/>
-                <w:lang w:val="en-US"/>
-              </w:rPr>
-              <w:t>), Team (</w:t>
-            </w:r>
-            <w:proofErr w:type="spellStart"/>
-            <w:r>
-              <w:rPr>
-                <w:rFonts w:eastAsia="Calibri" w:cs="Calibri"/>
-                <w:lang w:val="en-US"/>
-              </w:rPr>
-              <w:t>m,r</w:t>
-            </w:r>
-            <w:proofErr w:type="spellEnd"/>
-            <w:r>
-              <w:rPr>
-                <w:rFonts w:eastAsia="Calibri" w:cs="Calibri"/>
-                <w:lang w:val="en-US"/>
-              </w:rPr>
-              <w:t>), Term (r), Topic (r), User (r)</w:t>
+                <w:lang w:val="pt-BR"/>
+              </w:rPr>
+              <w:t>Game (m,r), Round (m,r), Team (m,r), Term (r), Topic (r), User (r)</w:t>
             </w:r>
           </w:p>
         </w:tc>
@@ -6971,7 +6318,7 @@
       <w:pPr>
         <w:jc w:val="left"/>
         <w:rPr>
-          <w:lang w:val="en-US"/>
+          <w:lang w:val="pt-BR"/>
         </w:rPr>
       </w:pPr>
     </w:p>
@@ -6984,59 +6331,13 @@
           <w:lang w:val="en-US"/>
         </w:rPr>
       </w:pPr>
-      <w:proofErr w:type="spellStart"/>
       <w:r>
         <w:rPr>
           <w:rFonts w:eastAsia="Calibri Light" w:cs="Calibri Light"/>
           <w:color w:val="1F4D78"/>
           <w:lang w:val="en-US"/>
         </w:rPr>
-        <w:t>Benutzer</w:t>
-      </w:r>
-      <w:proofErr w:type="spellEnd"/>
-      <w:r>
-        <w:rPr>
-          <w:rFonts w:eastAsia="Calibri Light" w:cs="Calibri Light"/>
-          <w:color w:val="1F4D78"/>
-          <w:lang w:val="en-US"/>
-        </w:rPr>
-        <w:t xml:space="preserve"> </w:t>
-      </w:r>
-      <w:proofErr w:type="spellStart"/>
-      <w:r>
-        <w:rPr>
-          <w:rFonts w:eastAsia="Calibri Light" w:cs="Calibri Light"/>
-          <w:color w:val="1F4D78"/>
-          <w:lang w:val="en-US"/>
-        </w:rPr>
-        <w:t>registrieren</w:t>
-      </w:r>
-      <w:proofErr w:type="spellEnd"/>
-      <w:r>
-        <w:rPr>
-          <w:rFonts w:eastAsia="Calibri Light" w:cs="Calibri Light"/>
-          <w:color w:val="1F4D78"/>
-          <w:lang w:val="en-US"/>
-        </w:rPr>
-        <w:t xml:space="preserve"> </w:t>
-      </w:r>
-      <w:proofErr w:type="spellStart"/>
-      <w:r>
-        <w:rPr>
-          <w:rFonts w:eastAsia="Calibri Light" w:cs="Calibri Light"/>
-          <w:color w:val="1F4D78"/>
-          <w:lang w:val="en-US"/>
-        </w:rPr>
-        <w:t>als</w:t>
-      </w:r>
-      <w:proofErr w:type="spellEnd"/>
-      <w:r>
-        <w:rPr>
-          <w:rFonts w:eastAsia="Calibri Light" w:cs="Calibri Light"/>
-          <w:color w:val="1F4D78"/>
-          <w:lang w:val="en-US"/>
-        </w:rPr>
-        <w:t xml:space="preserve"> Admin</w:t>
+        <w:t>Benutzer registrieren als Admin</w:t>
       </w:r>
     </w:p>
     <w:tbl>
@@ -7503,35 +6804,7 @@
               <w:rPr>
                 <w:rFonts w:eastAsia="Calibri" w:cs="Calibri"/>
               </w:rPr>
-              <w:t xml:space="preserve">User (c), </w:t>
-            </w:r>
-            <w:proofErr w:type="spellStart"/>
-            <w:r>
-              <w:rPr>
-                <w:rFonts w:eastAsia="Calibri" w:cs="Calibri"/>
-              </w:rPr>
-              <w:t>UserRole</w:t>
-            </w:r>
-            <w:proofErr w:type="spellEnd"/>
-            <w:r>
-              <w:rPr>
-                <w:rFonts w:eastAsia="Calibri" w:cs="Calibri"/>
-              </w:rPr>
-              <w:t xml:space="preserve"> (c), </w:t>
-            </w:r>
-            <w:proofErr w:type="spellStart"/>
-            <w:r>
-              <w:rPr>
-                <w:rFonts w:eastAsia="Calibri" w:cs="Calibri"/>
-              </w:rPr>
-              <w:t>UserProfile</w:t>
-            </w:r>
-            <w:proofErr w:type="spellEnd"/>
-            <w:r>
-              <w:rPr>
-                <w:rFonts w:eastAsia="Calibri" w:cs="Calibri"/>
-              </w:rPr>
-              <w:t xml:space="preserve"> (c)</w:t>
+              <w:t>User (c), UserRole (c), UserProfile (c)</w:t>
             </w:r>
           </w:p>
         </w:tc>
@@ -7546,7 +6819,6 @@
           <w:lang w:val="en-US"/>
         </w:rPr>
       </w:pPr>
-      <w:proofErr w:type="spellStart"/>
       <w:r>
         <w:rPr>
           <w:rFonts w:eastAsia="Calibri Light" w:cs="Calibri Light"/>
@@ -7554,52 +6826,7 @@
           <w:lang w:val="en-US"/>
         </w:rPr>
         <w:lastRenderedPageBreak/>
-        <w:t>Benutzer</w:t>
-      </w:r>
-      <w:proofErr w:type="spellEnd"/>
-      <w:r>
-        <w:rPr>
-          <w:rFonts w:eastAsia="Calibri Light" w:cs="Calibri Light"/>
-          <w:color w:val="1F4D78"/>
-          <w:lang w:val="en-US"/>
-        </w:rPr>
-        <w:t xml:space="preserve"> </w:t>
-      </w:r>
-      <w:proofErr w:type="spellStart"/>
-      <w:r>
-        <w:rPr>
-          <w:rFonts w:eastAsia="Calibri Light" w:cs="Calibri Light"/>
-          <w:color w:val="1F4D78"/>
-          <w:lang w:val="en-US"/>
-        </w:rPr>
-        <w:t>registrieren</w:t>
-      </w:r>
-      <w:proofErr w:type="spellEnd"/>
-      <w:r>
-        <w:rPr>
-          <w:rFonts w:eastAsia="Calibri Light" w:cs="Calibri Light"/>
-          <w:color w:val="1F4D78"/>
-          <w:lang w:val="en-US"/>
-        </w:rPr>
-        <w:t xml:space="preserve"> </w:t>
-      </w:r>
-      <w:proofErr w:type="spellStart"/>
-      <w:r>
-        <w:rPr>
-          <w:rFonts w:eastAsia="Calibri Light" w:cs="Calibri Light"/>
-          <w:color w:val="1F4D78"/>
-          <w:lang w:val="en-US"/>
-        </w:rPr>
-        <w:t>als</w:t>
-      </w:r>
-      <w:proofErr w:type="spellEnd"/>
-      <w:r>
-        <w:rPr>
-          <w:rFonts w:eastAsia="Calibri Light" w:cs="Calibri Light"/>
-          <w:color w:val="1F4D78"/>
-          <w:lang w:val="en-US"/>
-        </w:rPr>
-        <w:t xml:space="preserve"> User</w:t>
+        <w:t>Benutzer registrieren als User</w:t>
       </w:r>
     </w:p>
     <w:tbl>
@@ -7954,35 +7181,7 @@
               <w:rPr>
                 <w:rFonts w:eastAsia="Calibri" w:cs="Calibri"/>
               </w:rPr>
-              <w:t xml:space="preserve">User (c), </w:t>
-            </w:r>
-            <w:proofErr w:type="spellStart"/>
-            <w:r>
-              <w:rPr>
-                <w:rFonts w:eastAsia="Calibri" w:cs="Calibri"/>
-              </w:rPr>
-              <w:t>UserRole</w:t>
-            </w:r>
-            <w:proofErr w:type="spellEnd"/>
-            <w:r>
-              <w:rPr>
-                <w:rFonts w:eastAsia="Calibri" w:cs="Calibri"/>
-              </w:rPr>
-              <w:t xml:space="preserve"> (c), </w:t>
-            </w:r>
-            <w:proofErr w:type="spellStart"/>
-            <w:r>
-              <w:rPr>
-                <w:rFonts w:eastAsia="Calibri" w:cs="Calibri"/>
-              </w:rPr>
-              <w:t>UserProfile</w:t>
-            </w:r>
-            <w:proofErr w:type="spellEnd"/>
-            <w:r>
-              <w:rPr>
-                <w:rFonts w:eastAsia="Calibri" w:cs="Calibri"/>
-              </w:rPr>
-              <w:t xml:space="preserve"> (c)</w:t>
+              <w:t>User (c), UserRole (c), UserProfile (c)</w:t>
             </w:r>
           </w:p>
         </w:tc>
@@ -8370,109 +7569,29 @@
               <w:spacing w:after="0" w:line="240" w:lineRule="auto"/>
               <w:rPr>
                 <w:rFonts w:ascii="Calibri" w:eastAsia="Calibri" w:hAnsi="Calibri" w:cs="Calibri"/>
-                <w:lang w:val="en-US"/>
+                <w:lang w:val="pt-BR"/>
               </w:rPr>
             </w:pPr>
             <w:r>
               <w:rPr>
                 <w:rFonts w:eastAsia="Calibri" w:cs="Calibri"/>
-                <w:lang w:val="en-US"/>
-              </w:rPr>
-              <w:t>User (</w:t>
-            </w:r>
-            <w:proofErr w:type="spellStart"/>
+                <w:lang w:val="pt-BR"/>
+              </w:rPr>
+              <w:t>User (c,m,r), UserProfile (r,m), User</w:t>
+            </w:r>
             <w:r>
               <w:rPr>
                 <w:rFonts w:eastAsia="Calibri" w:cs="Calibri"/>
-                <w:lang w:val="en-US"/>
-              </w:rPr>
-              <w:t>c,m,r</w:t>
-            </w:r>
-            <w:proofErr w:type="spellEnd"/>
+                <w:lang w:val="pt-BR"/>
+              </w:rPr>
+              <w:t>R</w:t>
+            </w:r>
             <w:r>
               <w:rPr>
                 <w:rFonts w:eastAsia="Calibri" w:cs="Calibri"/>
-                <w:lang w:val="en-US"/>
-              </w:rPr>
-              <w:t xml:space="preserve">), </w:t>
-            </w:r>
-            <w:proofErr w:type="spellStart"/>
-            <w:r>
-              <w:rPr>
-                <w:rFonts w:eastAsia="Calibri" w:cs="Calibri"/>
-                <w:lang w:val="en-US"/>
-              </w:rPr>
-              <w:t>UserProfile</w:t>
-            </w:r>
-            <w:proofErr w:type="spellEnd"/>
-            <w:r>
-              <w:rPr>
-                <w:rFonts w:eastAsia="Calibri" w:cs="Calibri"/>
-                <w:lang w:val="en-US"/>
-              </w:rPr>
-              <w:t xml:space="preserve"> (</w:t>
-            </w:r>
-            <w:proofErr w:type="spellStart"/>
-            <w:r>
-              <w:rPr>
-                <w:rFonts w:eastAsia="Calibri" w:cs="Calibri"/>
-                <w:lang w:val="en-US"/>
-              </w:rPr>
-              <w:t>r,m</w:t>
-            </w:r>
-            <w:proofErr w:type="spellEnd"/>
-            <w:r>
-              <w:rPr>
-                <w:rFonts w:eastAsia="Calibri" w:cs="Calibri"/>
-                <w:lang w:val="en-US"/>
-              </w:rPr>
-              <w:t xml:space="preserve">), </w:t>
-            </w:r>
-            <w:proofErr w:type="spellStart"/>
-            <w:r>
-              <w:rPr>
-                <w:rFonts w:eastAsia="Calibri" w:cs="Calibri"/>
-                <w:lang w:val="en-US"/>
-              </w:rPr>
-              <w:t>User</w:t>
-            </w:r>
-            <w:r>
-              <w:rPr>
-                <w:rFonts w:eastAsia="Calibri" w:cs="Calibri"/>
-                <w:lang w:val="en-US"/>
-              </w:rPr>
-              <w:t>R</w:t>
-            </w:r>
-            <w:r>
-              <w:rPr>
-                <w:rFonts w:eastAsia="Calibri" w:cs="Calibri"/>
-                <w:lang w:val="en-US"/>
-              </w:rPr>
-              <w:t>ole</w:t>
-            </w:r>
-            <w:proofErr w:type="spellEnd"/>
-            <w:r>
-              <w:rPr>
-                <w:rFonts w:eastAsia="Calibri" w:cs="Calibri"/>
-                <w:lang w:val="en-US"/>
-              </w:rPr>
-              <w:t xml:space="preserve"> (</w:t>
-            </w:r>
-            <w:proofErr w:type="spellStart"/>
-            <w:r>
-              <w:rPr>
-                <w:rFonts w:eastAsia="Calibri" w:cs="Calibri"/>
-                <w:lang w:val="en-US"/>
-              </w:rPr>
-              <w:t>m,r</w:t>
-            </w:r>
-            <w:proofErr w:type="spellEnd"/>
-            <w:r>
-              <w:rPr>
-                <w:rFonts w:eastAsia="Calibri" w:cs="Calibri"/>
-                <w:lang w:val="en-US"/>
-              </w:rPr>
-              <w:t>)</w:t>
+                <w:lang w:val="pt-BR"/>
+              </w:rPr>
+              <w:t>ole (m,r)</w:t>
             </w:r>
           </w:p>
         </w:tc>
@@ -8483,7 +7602,7 @@
         <w:rPr>
           <w:rFonts w:ascii="Calibri Light" w:eastAsia="Calibri Light" w:hAnsi="Calibri Light" w:cs="Calibri Light"/>
           <w:color w:val="1F4D78"/>
-          <w:lang w:val="en-US"/>
+          <w:lang w:val="pt-BR"/>
         </w:rPr>
       </w:pPr>
     </w:p>
@@ -8715,15 +7834,7 @@
               </w:rPr>
             </w:pPr>
             <w:r>
-              <w:t xml:space="preserve">- am meisten/wenigsten </w:t>
-            </w:r>
-            <w:proofErr w:type="spellStart"/>
-            <w:r>
-              <w:t>benutzes</w:t>
-            </w:r>
-            <w:proofErr w:type="spellEnd"/>
-            <w:r>
-              <w:t xml:space="preserve"> Topic</w:t>
+              <w:t>- am meisten/wenigsten benutzes Topic</w:t>
             </w:r>
           </w:p>
           <w:p>
@@ -8890,78 +8001,30 @@
               <w:spacing w:after="0" w:line="240" w:lineRule="auto"/>
               <w:rPr>
                 <w:rFonts w:eastAsia="Calibri" w:cs="Calibri"/>
-                <w:lang w:val="en-US"/>
+                <w:lang w:val="pt-BR"/>
               </w:rPr>
             </w:pPr>
             <w:r>
               <w:rPr>
                 <w:rFonts w:eastAsia="Calibri" w:cs="Calibri"/>
-                <w:lang w:val="en-US"/>
-              </w:rPr>
-              <w:t>User (</w:t>
-            </w:r>
-            <w:proofErr w:type="spellStart"/>
+                <w:lang w:val="pt-BR"/>
+              </w:rPr>
+              <w:t xml:space="preserve">User (c,m,r), UserRole (c), UserProfile </w:t>
+            </w:r>
             <w:r>
               <w:rPr>
                 <w:rFonts w:eastAsia="Calibri" w:cs="Calibri"/>
-                <w:lang w:val="en-US"/>
-              </w:rPr>
-              <w:t>c,m,r</w:t>
-            </w:r>
-            <w:proofErr w:type="spellEnd"/>
-            <w:r>
+                <w:lang w:val="pt-BR"/>
+              </w:rPr>
+              <w:t>(c)</w:t>
+            </w:r>
+          </w:p>
+          <w:p>
+            <w:pPr>
+              <w:spacing w:after="0" w:line="240" w:lineRule="auto"/>
               <w:rPr>
                 <w:rFonts w:eastAsia="Calibri" w:cs="Calibri"/>
-                <w:lang w:val="en-US"/>
-              </w:rPr>
-              <w:t xml:space="preserve">), </w:t>
-            </w:r>
-            <w:proofErr w:type="spellStart"/>
-            <w:r>
-              <w:rPr>
-                <w:rFonts w:eastAsia="Calibri" w:cs="Calibri"/>
-                <w:lang w:val="en-US"/>
-              </w:rPr>
-              <w:t>UserRole</w:t>
-            </w:r>
-            <w:proofErr w:type="spellEnd"/>
-            <w:r>
-              <w:rPr>
-                <w:rFonts w:eastAsia="Calibri" w:cs="Calibri"/>
-                <w:lang w:val="en-US"/>
-              </w:rPr>
-              <w:t xml:space="preserve"> (c), </w:t>
-            </w:r>
-            <w:proofErr w:type="spellStart"/>
-            <w:r>
-              <w:rPr>
-                <w:rFonts w:eastAsia="Calibri" w:cs="Calibri"/>
-                <w:lang w:val="en-US"/>
-              </w:rPr>
-              <w:t>UserProfile</w:t>
-            </w:r>
-            <w:proofErr w:type="spellEnd"/>
-            <w:r>
-              <w:rPr>
-                <w:rFonts w:eastAsia="Calibri" w:cs="Calibri"/>
-                <w:lang w:val="en-US"/>
-              </w:rPr>
-              <w:t xml:space="preserve"> </w:t>
-            </w:r>
-            <w:r>
-              <w:rPr>
-                <w:rFonts w:eastAsia="Calibri" w:cs="Calibri"/>
-                <w:lang w:val="en-US"/>
-              </w:rPr>
-              <w:t>(c)</w:t>
-            </w:r>
-          </w:p>
-          <w:p>
-            <w:pPr>
-              <w:spacing w:after="0" w:line="240" w:lineRule="auto"/>
-              <w:rPr>
-                <w:rFonts w:eastAsia="Calibri" w:cs="Calibri"/>
-                <w:lang w:val="en-US"/>
+                <w:lang w:val="pt-BR"/>
               </w:rPr>
             </w:pPr>
           </w:p>
@@ -8970,6 +8033,9 @@
     </w:tbl>
     <w:p>
       <w:pPr>
+        <w:rPr>
+          <w:lang w:val="pt-BR"/>
+        </w:rPr>
         <w:sectPr>
           <w:headerReference w:type="default" r:id="rId9"/>
           <w:footerReference w:type="default" r:id="rId10"/>
@@ -9006,15 +8072,7 @@
         <w:pStyle w:val="berschrift2"/>
       </w:pPr>
       <w:r>
-        <w:t xml:space="preserve">3.1. </w:t>
-      </w:r>
-      <w:proofErr w:type="spellStart"/>
-      <w:r>
-        <w:t>Klassendiagramm</w:t>
-      </w:r>
-      <w:proofErr w:type="spellEnd"/>
-      <w:r>
-        <w:t xml:space="preserve"> </w:t>
+        <w:t xml:space="preserve">3.1. Klassendiagramm </w:t>
       </w:r>
     </w:p>
     <w:p>
@@ -9074,29 +8132,8 @@
       </w:pPr>
       <w:r>
         <w:lastRenderedPageBreak/>
-        <w:t xml:space="preserve">3.2. </w:t>
-      </w:r>
-      <w:proofErr w:type="spellStart"/>
-      <w:r>
-        <w:t>Klassendiagramm</w:t>
-      </w:r>
-      <w:proofErr w:type="spellEnd"/>
-      <w:r>
-        <w:t xml:space="preserve"> </w:t>
-      </w:r>
-      <w:proofErr w:type="spellStart"/>
-      <w:r>
-        <w:t>mit</w:t>
-      </w:r>
-      <w:proofErr w:type="spellEnd"/>
-      <w:r>
-        <w:t xml:space="preserve"> </w:t>
-      </w:r>
-      <w:proofErr w:type="spellStart"/>
-      <w:r>
-        <w:t>Serviceklassen</w:t>
-      </w:r>
-      <w:proofErr w:type="spellEnd"/>
+        <w:t>3.2. Klassendiagramm mit Serviceklassen</w:t>
+      </w:r>
     </w:p>
     <w:p>
       <w:pPr>
@@ -9316,7 +8353,19 @@
         <w:rPr>
           <w:rFonts w:eastAsia="Calibri" w:cs="Calibri"/>
         </w:rPr>
-        <w:t>Eine Runde besteht aus einem Würfelergebnis (Aktivität, erreichbare Punktezahl, Rate-Zeit), einem zu erklärenden Begriff, einem Spieler der einen Begriff erklären muss und dem Team das den Begriff erraten muss. Eine Runde ist immer einem Spiel zugeordnet.</w:t>
+        <w:t>Eine Runde besteht aus einem Würfelergebnis (Aktivität, erreichbare Punktezahl, Rate-Zeit), einem zu erklärenden Begriff, einem Spieler der einen Begriff erklären muss und dem Team</w:t>
+      </w:r>
+      <w:r>
+        <w:rPr>
+          <w:rFonts w:eastAsia="Calibri" w:cs="Calibri"/>
+        </w:rPr>
+        <w:t>,</w:t>
+      </w:r>
+      <w:r>
+        <w:rPr>
+          <w:rFonts w:eastAsia="Calibri" w:cs="Calibri"/>
+        </w:rPr>
+        <w:t xml:space="preserve"> das den Begriff erraten muss. Eine Runde ist immer einem Spiel zugeordnet.</w:t>
       </w:r>
     </w:p>
     <w:p>
@@ -9335,12 +8384,24 @@
         <w:rPr>
           <w:rFonts w:eastAsia="Calibri" w:cs="Calibri"/>
         </w:rPr>
-        <w:t>Das Spiel liefert die max. Punktezahl, die erreicht werden muss, damit ein Team gewinnt. Das Attribut</w:t>
+        <w:t>Das Spiel liefert die max</w:t>
       </w:r>
       <w:r>
         <w:rPr>
           <w:rFonts w:eastAsia="Calibri" w:cs="Calibri"/>
         </w:rPr>
+        <w:t>imale</w:t>
+      </w:r>
+      <w:r>
+        <w:rPr>
+          <w:rFonts w:eastAsia="Calibri" w:cs="Calibri"/>
+        </w:rPr>
+        <w:t xml:space="preserve"> Punktezahl, die erreicht werden muss, damit ein Team gewinnt. Das Attribut</w:t>
+      </w:r>
+      <w:r>
+        <w:rPr>
+          <w:rFonts w:eastAsia="Calibri" w:cs="Calibri"/>
+        </w:rPr>
         <w:t xml:space="preserve"> Spiel</w:t>
       </w:r>
       <w:r>
@@ -9359,7 +8420,19 @@
         <w:rPr>
           <w:rFonts w:eastAsia="Calibri" w:cs="Calibri"/>
         </w:rPr>
-        <w:t xml:space="preserve"> hat drei Ausprägungen: </w:t>
+        <w:t xml:space="preserve"> hat </w:t>
+      </w:r>
+      <w:r>
+        <w:rPr>
+          <w:rFonts w:eastAsia="Calibri" w:cs="Calibri"/>
+        </w:rPr>
+        <w:t>folgende</w:t>
+      </w:r>
+      <w:r>
+        <w:rPr>
+          <w:rFonts w:eastAsia="Calibri" w:cs="Calibri"/>
+        </w:rPr>
+        <w:t xml:space="preserve"> Ausprägungen: </w:t>
       </w:r>
     </w:p>
     <w:p>
@@ -9402,7 +8475,13 @@
         <w:rPr>
           <w:rFonts w:eastAsia="Calibri" w:cs="Calibri"/>
         </w:rPr>
-        <w:t>Spiel erstellt wird</w:t>
+        <w:t>Spiel erstellt w</w:t>
+      </w:r>
+      <w:r>
+        <w:rPr>
+          <w:rFonts w:eastAsia="Calibri" w:cs="Calibri"/>
+        </w:rPr>
+        <w:t>urde</w:t>
       </w:r>
     </w:p>
     <w:p>
@@ -9439,7 +8518,67 @@
         <w:rPr>
           <w:rFonts w:eastAsia="Calibri" w:cs="Calibri"/>
         </w:rPr>
-        <w:t>, wenn das Spiel fertig konfiguriert wurde und gestartet werden kann</w:t>
+        <w:t xml:space="preserve">, wenn das Spiel </w:t>
+      </w:r>
+      <w:r>
+        <w:rPr>
+          <w:rFonts w:eastAsia="Calibri" w:cs="Calibri"/>
+        </w:rPr>
+        <w:t>gestartet wurde</w:t>
+      </w:r>
+      <w:r>
+        <w:rPr>
+          <w:rFonts w:eastAsia="Calibri" w:cs="Calibri"/>
+        </w:rPr>
+        <w:t xml:space="preserve">, aber </w:t>
+      </w:r>
+      <w:r>
+        <w:rPr>
+          <w:rFonts w:eastAsia="Calibri" w:cs="Calibri"/>
+        </w:rPr>
+        <w:t xml:space="preserve">aus </w:t>
+      </w:r>
+      <w:r>
+        <w:rPr>
+          <w:rFonts w:eastAsia="Calibri" w:cs="Calibri"/>
+        </w:rPr>
+        <w:t>irgendeinem</w:t>
+      </w:r>
+      <w:r>
+        <w:rPr>
+          <w:rFonts w:eastAsia="Calibri" w:cs="Calibri"/>
+        </w:rPr>
+        <w:t xml:space="preserve"> Gr</w:t>
+      </w:r>
+      <w:r>
+        <w:rPr>
+          <w:rFonts w:eastAsia="Calibri" w:cs="Calibri"/>
+        </w:rPr>
+        <w:t xml:space="preserve">und </w:t>
+      </w:r>
+      <w:r>
+        <w:rPr>
+          <w:rFonts w:eastAsia="Calibri" w:cs="Calibri"/>
+        </w:rPr>
+        <w:t xml:space="preserve">gerade nicht laufen kann (zu wenig anwesende Teams, verlorene Verbindung zum Würfel, von </w:t>
+      </w:r>
+      <w:r>
+        <w:rPr>
+          <w:rFonts w:eastAsia="Calibri" w:cs="Calibri"/>
+        </w:rPr>
+        <w:t xml:space="preserve">außen </w:t>
+      </w:r>
+      <w:r>
+        <w:rPr>
+          <w:rFonts w:eastAsia="Calibri" w:cs="Calibri"/>
+        </w:rPr>
+        <w:t>nach Unterbrechung wieder gestartet</w:t>
+      </w:r>
+      <w:r>
+        <w:rPr>
+          <w:rFonts w:eastAsia="Calibri" w:cs="Calibri"/>
+        </w:rPr>
+        <w:t>)</w:t>
       </w:r>
     </w:p>
     <w:p>
@@ -9507,7 +8646,31 @@
         <w:rPr>
           <w:rFonts w:eastAsia="Calibri" w:cs="Calibri"/>
         </w:rPr>
-        <w:t>, wenn eine Unterbrechung stattfindet (z.B. Systemausfall)</w:t>
+        <w:t xml:space="preserve">, wenn </w:t>
+      </w:r>
+      <w:r>
+        <w:rPr>
+          <w:rFonts w:eastAsia="Calibri" w:cs="Calibri"/>
+        </w:rPr>
+        <w:t xml:space="preserve">das Spiel </w:t>
+      </w:r>
+      <w:r>
+        <w:rPr>
+          <w:rFonts w:eastAsia="Calibri" w:cs="Calibri"/>
+        </w:rPr>
+        <w:t xml:space="preserve">von außen </w:t>
+      </w:r>
+      <w:r>
+        <w:rPr>
+          <w:rFonts w:eastAsia="Calibri" w:cs="Calibri"/>
+        </w:rPr>
+        <w:t xml:space="preserve">unterbrochen </w:t>
+      </w:r>
+      <w:r>
+        <w:rPr>
+          <w:rFonts w:eastAsia="Calibri" w:cs="Calibri"/>
+        </w:rPr>
+        <w:t>wurde</w:t>
       </w:r>
     </w:p>
     <w:p>
@@ -9526,7 +8689,19 @@
         <w:rPr>
           <w:rFonts w:eastAsia="Calibri" w:cs="Calibri"/>
         </w:rPr>
-        <w:t>„FINSHED“</w:t>
+        <w:t>„FIN</w:t>
+      </w:r>
+      <w:r>
+        <w:rPr>
+          <w:rFonts w:eastAsia="Calibri" w:cs="Calibri"/>
+        </w:rPr>
+        <w:t>I</w:t>
+      </w:r>
+      <w:r>
+        <w:rPr>
+          <w:rFonts w:eastAsia="Calibri" w:cs="Calibri"/>
+        </w:rPr>
+        <w:t>SHED“</w:t>
       </w:r>
       <w:r>
         <w:rPr>
@@ -9581,7 +8756,25 @@
         <w:rPr>
           <w:rFonts w:eastAsia="Calibri" w:cs="Calibri"/>
         </w:rPr>
-        <w:t xml:space="preserve"> abgebrochen wurde</w:t>
+        <w:t xml:space="preserve"> </w:t>
+      </w:r>
+      <w:r>
+        <w:rPr>
+          <w:rFonts w:eastAsia="Calibri" w:cs="Calibri"/>
+        </w:rPr>
+        <w:t xml:space="preserve">von </w:t>
+      </w:r>
+      <w:r>
+        <w:rPr>
+          <w:rFonts w:eastAsia="Calibri" w:cs="Calibri"/>
+        </w:rPr>
+        <w:t xml:space="preserve">außen </w:t>
+      </w:r>
+      <w:r>
+        <w:rPr>
+          <w:rFonts w:eastAsia="Calibri" w:cs="Calibri"/>
+        </w:rPr>
+        <w:t>abgebrochen wurde</w:t>
       </w:r>
     </w:p>
     <w:p>
@@ -9702,11 +8895,9 @@
       <w:r>
         <w:t xml:space="preserve">4.1 </w:t>
       </w:r>
-      <w:proofErr w:type="spellStart"/>
       <w:r>
         <w:t>Bausteinsicht</w:t>
       </w:r>
-      <w:proofErr w:type="spellEnd"/>
     </w:p>
     <w:p>
       <w:pPr>
@@ -9714,15 +8905,7 @@
         <w:jc w:val="left"/>
       </w:pPr>
       <w:r>
-        <w:t xml:space="preserve">Die Architektur des </w:t>
-      </w:r>
-      <w:proofErr w:type="spellStart"/>
-      <w:r>
-        <w:t>TimeGuess</w:t>
-      </w:r>
-      <w:proofErr w:type="spellEnd"/>
-      <w:r>
-        <w:t>-Projekts ist in folgendem Komponentendiagramm überblicksartig dargestellt.</w:t>
+        <w:t>Die Architektur des TimeGuess-Projekts ist in folgendem Komponentendiagramm überblicksartig dargestellt.</w:t>
       </w:r>
     </w:p>
     <w:p>
@@ -10195,15 +9378,7 @@
         </w:sectPr>
       </w:pPr>
       <w:r>
-        <w:t xml:space="preserve">können mehrere </w:t>
-      </w:r>
-      <w:proofErr w:type="spellStart"/>
-      <w:r>
-        <w:t>TimeFlip</w:t>
-      </w:r>
-      <w:proofErr w:type="spellEnd"/>
-      <w:r>
-        <w:t xml:space="preserve">-Würfel jeweils mit einem “zwischengeschalteten” Raspberry Pi-Minirechner </w:t>
+        <w:t xml:space="preserve">können mehrere TimeFlip-Würfel jeweils mit einem “zwischengeschalteten” Raspberry Pi-Minirechner </w:t>
       </w:r>
       <w:r>
         <w:t xml:space="preserve">zum Spielen </w:t>
@@ -10275,7 +9450,7 @@
           <w:noProof/>
         </w:rPr>
         <w:drawing>
-          <wp:inline distT="0" distB="0" distL="0" distR="0" wp14:anchorId="1ABC7D86" wp14:editId="3881FA9F">
+          <wp:inline distT="0" distB="0" distL="0" distR="0" wp14:anchorId="1ABC7D86" wp14:editId="13308959">
             <wp:extent cx="5183999" cy="3240000"/>
             <wp:effectExtent l="0" t="0" r="0" b="0"/>
             <wp:docPr id="4" name="Grafik 1"/>
@@ -10357,6 +9532,9 @@
       </w:r>
     </w:p>
     <w:p>
+      <w:pPr>
+        <w:jc w:val="left"/>
+      </w:pPr>
       <w:r>
         <w:rPr>
           <w:noProof/>
@@ -10450,6 +9628,7 @@
     </w:p>
     <w:p>
       <w:pPr>
+        <w:jc w:val="left"/>
         <w:rPr>
           <w:rFonts w:ascii="Calibri Light" w:eastAsia="Calibri Light" w:hAnsi="Calibri Light" w:cs="Calibri Light"/>
           <w:color w:val="1F4D78"/>
@@ -10597,51 +9776,78 @@
     </w:p>
     <w:p>
       <w:r>
-        <w:t>Das</w:t>
+        <w:t xml:space="preserve">Falls man aktuell zu einem Spiel eingeladen ist, zeigt das </w:t>
+      </w:r>
+      <w:r>
+        <w:t xml:space="preserve">erste Widget </w:t>
+      </w:r>
+      <w:r>
+        <w:t xml:space="preserve">Informationen </w:t>
+      </w:r>
+      <w:r>
+        <w:t xml:space="preserve">darüber </w:t>
+      </w:r>
+      <w:r>
+        <w:t xml:space="preserve">zusammen mit </w:t>
+      </w:r>
+      <w:r>
+        <w:t xml:space="preserve">der Möglichkeit </w:t>
+      </w:r>
+      <w:r>
+        <w:t xml:space="preserve">an, </w:t>
+      </w:r>
+      <w:r>
+        <w:t>diese</w:t>
+      </w:r>
+      <w:r>
+        <w:t>m</w:t>
+      </w:r>
+      <w:r>
+        <w:t xml:space="preserve"> beizutreten. </w:t>
+      </w:r>
+    </w:p>
+    <w:p>
+      <w:r>
+        <w:t xml:space="preserve">Wenn </w:t>
+      </w:r>
+      <w:r>
+        <w:t xml:space="preserve">man </w:t>
+      </w:r>
+      <w:r>
+        <w:t>auf “</w:t>
+      </w:r>
+      <w:r>
+        <w:t>C</w:t>
+      </w:r>
+      <w:r>
+        <w:t>reate Game” klickt, erscheint eine</w:t>
+      </w:r>
+      <w:r>
+        <w:t xml:space="preserve"> Maske</w:t>
+      </w:r>
+      <w:r>
+        <w:t>, in der</w:t>
+      </w:r>
+      <w:r>
+        <w:t xml:space="preserve"> alle nötigen </w:t>
+      </w:r>
+      <w:r>
+        <w:t>Angaben</w:t>
       </w:r>
       <w:r>
         <w:t xml:space="preserve"> </w:t>
       </w:r>
       <w:r>
-        <w:t xml:space="preserve">erste Widget </w:t>
-      </w:r>
-      <w:r>
-        <w:t xml:space="preserve">enthält eine Auswahl der Spiele, zu denen man eingeladen wurde, mit der Möglichkeit diesen beizutreten. </w:t>
-      </w:r>
-    </w:p>
-    <w:p>
-      <w:r>
-        <w:t xml:space="preserve">Wenn </w:t>
-      </w:r>
-      <w:r>
-        <w:t xml:space="preserve">man </w:t>
-      </w:r>
-      <w:r>
-        <w:t>auf “</w:t>
-      </w:r>
-      <w:r>
-        <w:t>C</w:t>
-      </w:r>
-      <w:r>
-        <w:t>reate Game” klickt, erscheint eine</w:t>
-      </w:r>
-      <w:r>
-        <w:t xml:space="preserve"> Maske</w:t>
-      </w:r>
-      <w:r>
-        <w:t>, in der</w:t>
-      </w:r>
-      <w:r>
-        <w:t xml:space="preserve"> alle nötigen </w:t>
-      </w:r>
-      <w:r>
-        <w:t>Angaben</w:t>
-      </w:r>
-      <w:r>
-        <w:t xml:space="preserve"> eingegeben werden müssen</w:t>
-      </w:r>
-      <w:r>
-        <w:t>, um ein Spiel zu erstellen. Dazu gehört die Auswahl des Spielnamens, des Würfels</w:t>
+        <w:t xml:space="preserve">zur Erstellung eines Spieles </w:t>
+      </w:r>
+      <w:r>
+        <w:t xml:space="preserve">eingegeben werden </w:t>
+      </w:r>
+      <w:r>
+        <w:t>können</w:t>
+      </w:r>
+      <w:r>
+        <w:t>. Dazu gehört die Auswahl des Spielnamens, des Würfels</w:t>
       </w:r>
       <w:r>
         <w:t>, mind. 2 Teams</w:t>
@@ -10685,7 +9891,7 @@
         <w:t>,</w:t>
       </w:r>
       <w:r>
-        <w:t xml:space="preserve"> um ein neues Team zu erstellen. Hier müssen der Namen des Teams und die Mitglieder eingegeben werden.</w:t>
+        <w:t xml:space="preserve"> um ein neues Team zu erstellen. Hier müssen der Name des Teams und die Mitglieder eingegeben werden.</w:t>
       </w:r>
     </w:p>
     <w:p>
@@ -10710,7 +9916,6 @@
     </w:p>
     <w:p/>
     <w:p>
-      <w:proofErr w:type="spellStart"/>
       <w:r>
         <w:rPr>
           <w:rFonts w:ascii="Calibri Light" w:eastAsia="Calibri Light" w:hAnsi="Calibri Light" w:cs="Calibri Light"/>
@@ -10721,44 +9926,30 @@
         </w:rPr>
         <w:t>Gameroom</w:t>
       </w:r>
-      <w:proofErr w:type="spellEnd"/>
       <w:r>
         <w:t>:</w:t>
       </w:r>
     </w:p>
     <w:p>
       <w:r>
-        <w:t xml:space="preserve">Der virtuelle Spielraum wird nach dem erfolgreichen Erstellen bzw. Beitreten eines Spiels angezeigt. Er enthält Informationen, zum aktuellen Spiel: einen aktuellen Zwischenstand, aktueller bzw. nächster Spieler/Team, Ansicht der Spieler, etc. In den einzelnen Runden weicht die Ansicht der einzelnen Teams voneinander ab: Allen Spielern wird ein </w:t>
-      </w:r>
-      <w:proofErr w:type="spellStart"/>
-      <w:r>
-        <w:t>Timer</w:t>
-      </w:r>
-      <w:proofErr w:type="spellEnd"/>
-      <w:r>
-        <w:t xml:space="preserve"> mit der verbleibenden </w:t>
-      </w:r>
-      <w:proofErr w:type="spellStart"/>
-      <w:r>
-        <w:t>Ratezeit</w:t>
-      </w:r>
-      <w:proofErr w:type="spellEnd"/>
-      <w:r>
-        <w:t>, der Name des Rateteams und des aktiven Spielers, Punkte und Aktivität der aktuellen Frage angezeigt. Das Interface der anderen Teams zeigt zusätzlich den zu erratenden Begriff, ebenso den ratenden Spieler und den Spielmodus.</w:t>
+        <w:t>Der virtuelle Spielraum wird nach dem erfolgreichen Erstellen bzw. Beitreten eines Spiels angezeigt. Er enthält Informationen, zum aktuellen Spiel: einen aktuellen Zwischenstand, aktueller bzw. nächster Spieler/Team, Ansicht der Spieler, etc. In den einzelnen Runden weicht die Ansicht der einzelnen Teams voneinander ab: Allen Spielern wird ein Timer mit der verbleibenden Ratezeit, der Name des Rateteams und des aktiven Spielers, Punkte und Aktivität der aktuellen Frage angezeigt. Das Interface der anderen Teams zeigt zusätzlich den zu erratenden Begriff, ebenso den ratenden Spieler und den Spielmodus.</w:t>
       </w:r>
     </w:p>
     <w:p/>
     <w:p>
+      <w:pPr>
+        <w:jc w:val="left"/>
+      </w:pPr>
       <w:r>
         <w:rPr>
           <w:noProof/>
         </w:rPr>
         <w:lastRenderedPageBreak/>
         <w:drawing>
-          <wp:inline distT="0" distB="0" distL="0" distR="0" wp14:anchorId="4C196FF4" wp14:editId="46FDD62F">
-            <wp:extent cx="5078906" cy="5381624"/>
-            <wp:effectExtent l="0" t="0" r="0" b="0"/>
-            <wp:docPr id="1343489808" name="Picture 1343489808"/>
+          <wp:inline distT="0" distB="0" distL="0" distR="0" wp14:anchorId="1FFD44BF" wp14:editId="3A3F0435">
+            <wp:extent cx="4460400" cy="4755600"/>
+            <wp:effectExtent l="0" t="0" r="0" b="6985"/>
+            <wp:docPr id="3" name="Grafik 3"/>
             <wp:cNvGraphicFramePr>
               <a:graphicFrameLocks xmlns:a="http://schemas.openxmlformats.org/drawingml/2006/main" noChangeAspect="1"/>
             </wp:cNvGraphicFramePr>
@@ -10766,17 +9957,11 @@
               <a:graphicData uri="http://schemas.openxmlformats.org/drawingml/2006/picture">
                 <pic:pic xmlns:pic="http://schemas.openxmlformats.org/drawingml/2006/picture">
                   <pic:nvPicPr>
-                    <pic:cNvPr id="0" name="Picture 1343489808"/>
+                    <pic:cNvPr id="1" name=""/>
                     <pic:cNvPicPr/>
                   </pic:nvPicPr>
                   <pic:blipFill>
-                    <a:blip r:embed="rId22">
-                      <a:extLst>
-                        <a:ext uri="{28A0092B-C50C-407E-A947-70E740481C1C}">
-                          <a14:useLocalDpi xmlns:a14="http://schemas.microsoft.com/office/drawing/2010/main" val="0"/>
-                        </a:ext>
-                      </a:extLst>
-                    </a:blip>
+                    <a:blip r:embed="rId22"/>
                     <a:stretch>
                       <a:fillRect/>
                     </a:stretch>
@@ -10784,7 +9969,7 @@
                   <pic:spPr>
                     <a:xfrm>
                       <a:off x="0" y="0"/>
-                      <a:ext cx="5078906" cy="5381624"/>
+                      <a:ext cx="4460400" cy="4755600"/>
                     </a:xfrm>
                     <a:prstGeom prst="rect">
                       <a:avLst/>
@@ -10800,29 +9985,23 @@
     <w:p/>
     <w:p>
       <w:r>
-        <w:t xml:space="preserve">Nach dem Beenden der Runde durch den </w:t>
-      </w:r>
-      <w:proofErr w:type="spellStart"/>
-      <w:r>
-        <w:t>Timeflip</w:t>
-      </w:r>
-      <w:proofErr w:type="spellEnd"/>
-      <w:r>
-        <w:t xml:space="preserve"> wird den bewertenden Teams ein Dialog bereitgestellt, um die Runde zu bestätigen bzw. einen Regelverstoß zu melden.</w:t>
+        <w:t>Nach dem Beenden der Runde durch den Timeflip wird den bewertenden Teams ein Dialog bereitgestellt, um die Runde zu bestätigen bzw. einen Regelverstoß zu melden.</w:t>
       </w:r>
     </w:p>
     <w:p/>
     <w:p>
+      <w:pPr>
+        <w:jc w:val="left"/>
+      </w:pPr>
       <w:r>
         <w:rPr>
           <w:noProof/>
         </w:rPr>
-        <w:lastRenderedPageBreak/>
         <w:drawing>
-          <wp:inline distT="0" distB="0" distL="0" distR="0" wp14:anchorId="5633ABB0" wp14:editId="1EA8028D">
-            <wp:extent cx="5753098" cy="3019425"/>
+          <wp:inline distT="0" distB="0" distL="0" distR="0" wp14:anchorId="1D39FE88" wp14:editId="12B6791F">
+            <wp:extent cx="5450400" cy="3106800"/>
             <wp:effectExtent l="0" t="0" r="0" b="0"/>
-            <wp:docPr id="1065766887" name="Grafik 1065766887"/>
+            <wp:docPr id="8" name="Grafik 8"/>
             <wp:cNvGraphicFramePr>
               <a:graphicFrameLocks xmlns:a="http://schemas.openxmlformats.org/drawingml/2006/main" noChangeAspect="1"/>
             </wp:cNvGraphicFramePr>
@@ -10830,17 +10009,11 @@
               <a:graphicData uri="http://schemas.openxmlformats.org/drawingml/2006/picture">
                 <pic:pic xmlns:pic="http://schemas.openxmlformats.org/drawingml/2006/picture">
                   <pic:nvPicPr>
-                    <pic:cNvPr id="0" name="Grafik 1065766887"/>
+                    <pic:cNvPr id="1" name=""/>
                     <pic:cNvPicPr/>
                   </pic:nvPicPr>
                   <pic:blipFill>
-                    <a:blip r:embed="rId23" cstate="print">
-                      <a:extLst>
-                        <a:ext uri="{28A0092B-C50C-407E-A947-70E740481C1C}">
-                          <a14:useLocalDpi xmlns:a14="http://schemas.microsoft.com/office/drawing/2010/main" val="0"/>
-                        </a:ext>
-                      </a:extLst>
-                    </a:blip>
+                    <a:blip r:embed="rId23"/>
                     <a:stretch>
                       <a:fillRect/>
                     </a:stretch>
@@ -10848,7 +10021,7 @@
                   <pic:spPr>
                     <a:xfrm>
                       <a:off x="0" y="0"/>
-                      <a:ext cx="5753098" cy="3019425"/>
+                      <a:ext cx="5450400" cy="3106800"/>
                     </a:xfrm>
                     <a:prstGeom prst="rect">
                       <a:avLst/>
@@ -10873,10 +10046,10 @@
           <w:noProof/>
         </w:rPr>
         <w:drawing>
-          <wp:inline distT="0" distB="0" distL="0" distR="0" wp14:anchorId="0F82F574" wp14:editId="6E06CE92">
-            <wp:extent cx="4410075" cy="4572000"/>
+          <wp:inline distT="0" distB="0" distL="0" distR="0" wp14:anchorId="0D8FC280" wp14:editId="7D5166FC">
+            <wp:extent cx="5378400" cy="6123600"/>
             <wp:effectExtent l="0" t="0" r="0" b="0"/>
-            <wp:docPr id="536149559" name="Grafik 536149559"/>
+            <wp:docPr id="9" name="Grafik 9"/>
             <wp:cNvGraphicFramePr>
               <a:graphicFrameLocks xmlns:a="http://schemas.openxmlformats.org/drawingml/2006/main" noChangeAspect="1"/>
             </wp:cNvGraphicFramePr>
@@ -10884,17 +10057,11 @@
               <a:graphicData uri="http://schemas.openxmlformats.org/drawingml/2006/picture">
                 <pic:pic xmlns:pic="http://schemas.openxmlformats.org/drawingml/2006/picture">
                   <pic:nvPicPr>
-                    <pic:cNvPr id="0" name="Grafik 536149559"/>
+                    <pic:cNvPr id="1" name=""/>
                     <pic:cNvPicPr/>
                   </pic:nvPicPr>
                   <pic:blipFill>
-                    <a:blip r:embed="rId24">
-                      <a:extLst>
-                        <a:ext uri="{28A0092B-C50C-407E-A947-70E740481C1C}">
-                          <a14:useLocalDpi xmlns:a14="http://schemas.microsoft.com/office/drawing/2010/main" val="0"/>
-                        </a:ext>
-                      </a:extLst>
-                    </a:blip>
+                    <a:blip r:embed="rId24"/>
                     <a:stretch>
                       <a:fillRect/>
                     </a:stretch>
@@ -10902,7 +10069,7 @@
                   <pic:spPr>
                     <a:xfrm>
                       <a:off x="0" y="0"/>
-                      <a:ext cx="4410075" cy="4572000"/>
+                      <a:ext cx="5378400" cy="6123600"/>
                     </a:xfrm>
                     <a:prstGeom prst="rect">
                       <a:avLst/>
@@ -10940,7 +10107,6 @@
     </w:p>
     <w:p>
       <w:r>
-        <w:lastRenderedPageBreak/>
         <w:t>Ein Spieler kann sein eigenes Profil und das der anderen betrachten. Das Spielerprofil enthält die Informationen zum jeweiligen Spieler (wie Anzahl gespielte Spiele, gewonnene Spiele, Mitspieler), sowie eine Tabelle mit Informationen zum den gespielten Themengebieten.</w:t>
       </w:r>
     </w:p>
@@ -10958,11 +10124,12 @@
         <w:rPr>
           <w:noProof/>
         </w:rPr>
+        <w:lastRenderedPageBreak/>
         <w:drawing>
-          <wp:inline distT="0" distB="0" distL="0" distR="0" wp14:anchorId="46DFED0F" wp14:editId="67850EE5">
-            <wp:extent cx="5183999" cy="3240000"/>
+          <wp:inline distT="0" distB="0" distL="0" distR="0" wp14:anchorId="5CB59E24" wp14:editId="7EB37E9B">
+            <wp:extent cx="5378400" cy="5036400"/>
             <wp:effectExtent l="0" t="0" r="0" b="0"/>
-            <wp:docPr id="11" name="Grafik 9"/>
+            <wp:docPr id="13" name="Grafik 13"/>
             <wp:cNvGraphicFramePr>
               <a:graphicFrameLocks xmlns:a="http://schemas.openxmlformats.org/drawingml/2006/main" noChangeAspect="1"/>
             </wp:cNvGraphicFramePr>
@@ -10970,17 +10137,11 @@
               <a:graphicData uri="http://schemas.openxmlformats.org/drawingml/2006/picture">
                 <pic:pic xmlns:pic="http://schemas.openxmlformats.org/drawingml/2006/picture">
                   <pic:nvPicPr>
-                    <pic:cNvPr id="0" name="Grafik 9"/>
+                    <pic:cNvPr id="1" name=""/>
                     <pic:cNvPicPr/>
                   </pic:nvPicPr>
                   <pic:blipFill>
-                    <a:blip r:embed="rId25" cstate="print">
-                      <a:extLst>
-                        <a:ext uri="{28A0092B-C50C-407E-A947-70E740481C1C}">
-                          <a14:useLocalDpi xmlns:a14="http://schemas.microsoft.com/office/drawing/2010/main" val="0"/>
-                        </a:ext>
-                      </a:extLst>
-                    </a:blip>
+                    <a:blip r:embed="rId25"/>
                     <a:stretch>
                       <a:fillRect/>
                     </a:stretch>
@@ -10988,7 +10149,7 @@
                   <pic:spPr>
                     <a:xfrm>
                       <a:off x="0" y="0"/>
-                      <a:ext cx="5183999" cy="3240000"/>
+                      <a:ext cx="5378400" cy="5036400"/>
                     </a:xfrm>
                     <a:prstGeom prst="rect">
                       <a:avLst/>
@@ -11257,31 +10418,7 @@
         <w:t>n</w:t>
       </w:r>
       <w:r>
-        <w:t xml:space="preserve">ikation zwischen </w:t>
-      </w:r>
-      <w:proofErr w:type="spellStart"/>
-      <w:r>
-        <w:t>Rasperry</w:t>
-      </w:r>
-      <w:proofErr w:type="spellEnd"/>
-      <w:r>
-        <w:t xml:space="preserve"> Pi und Backend kalibrieren (“Edit </w:t>
-      </w:r>
-      <w:proofErr w:type="spellStart"/>
-      <w:r>
-        <w:t>Intervals</w:t>
-      </w:r>
-      <w:proofErr w:type="spellEnd"/>
-      <w:r>
-        <w:t xml:space="preserve">” und “Edit </w:t>
-      </w:r>
-      <w:proofErr w:type="spellStart"/>
-      <w:r>
-        <w:t>thresholds</w:t>
-      </w:r>
-      <w:proofErr w:type="spellEnd"/>
-      <w:r>
-        <w:t>”)</w:t>
+        <w:t>ikation zwischen Rasperry Pi und Backend kalibrieren (“Edit Intervals” und “Edit thresholds”)</w:t>
       </w:r>
       <w:r>
         <w:t xml:space="preserve"> sowie den Würfel konfigurieren.</w:t>
@@ -11572,6 +10709,9 @@
         <w:fldChar w:fldCharType="separate"/>
       </w:r>
       <w:r>
+        <w:rPr>
+          <w:noProof/>
+        </w:rPr>
         <w:t>1</w:t>
       </w:r>
       <w:r>
@@ -11774,22 +10914,8 @@
                 <w:szCs w:val="16"/>
                 <w:lang w:eastAsia="de-DE"/>
               </w:rPr>
-              <w:t xml:space="preserve">excl. VL und </w:t>
-            </w:r>
-            <w:proofErr w:type="spellStart"/>
-            <w:r>
-              <w:rPr>
-                <w:rFonts w:eastAsia="Times New Roman" w:cs="Calibri"/>
-                <w:b/>
-                <w:bCs/>
-                <w:color w:val="000000"/>
-                <w:sz w:val="16"/>
-                <w:szCs w:val="16"/>
-                <w:lang w:eastAsia="de-DE"/>
-              </w:rPr>
-              <w:t>Koord</w:t>
-            </w:r>
-            <w:proofErr w:type="spellEnd"/>
+              <w:t>excl. VL und Koord</w:t>
+            </w:r>
           </w:p>
           <w:p>
             <w:pPr>
@@ -12431,20 +11557,8 @@
                 <w:szCs w:val="16"/>
                 <w:lang w:eastAsia="de-DE"/>
               </w:rPr>
-              <w:t>Integration Frontend/Backend/</w:t>
-            </w:r>
-            <w:proofErr w:type="spellStart"/>
-            <w:r>
-              <w:rPr>
-                <w:rFonts w:eastAsia="Times New Roman" w:cs="Calibri"/>
-                <w:color w:val="000000"/>
-                <w:sz w:val="16"/>
-                <w:szCs w:val="16"/>
-                <w:lang w:eastAsia="de-DE"/>
-              </w:rPr>
-              <w:t>TimeFlip</w:t>
-            </w:r>
-            <w:proofErr w:type="spellEnd"/>
+              <w:t>Integration Frontend/Backend/TimeFlip</w:t>
+            </w:r>
           </w:p>
         </w:tc>
         <w:tc>
@@ -13175,6 +12289,9 @@
         <w:fldChar w:fldCharType="separate"/>
       </w:r>
       <w:r>
+        <w:rPr>
+          <w:noProof/>
+        </w:rPr>
         <w:t>2</w:t>
       </w:r>
       <w:r>
@@ -13550,20 +12667,8 @@
                 <w:szCs w:val="18"/>
                 <w:lang w:eastAsia="de-DE"/>
               </w:rPr>
-              <w:t xml:space="preserve">Konfiguration und </w:t>
-            </w:r>
-            <w:proofErr w:type="spellStart"/>
-            <w:r>
-              <w:rPr>
-                <w:rFonts w:ascii="Calibri Light" w:hAnsi="Calibri Light"/>
-                <w:iCs/>
-                <w:sz w:val="21"/>
-                <w:szCs w:val="18"/>
-                <w:lang w:eastAsia="de-DE"/>
-              </w:rPr>
-              <w:t>Deployment</w:t>
-            </w:r>
-            <w:proofErr w:type="spellEnd"/>
+              <w:t>Konfiguration und Deployment</w:t>
+            </w:r>
           </w:p>
         </w:tc>
         <w:tc>
@@ -17722,21 +16827,8 @@
       <w:pPr>
         <w:pStyle w:val="berschrift2"/>
       </w:pPr>
-      <w:proofErr w:type="spellStart"/>
-      <w:r>
-        <w:t>Detaillierte</w:t>
-      </w:r>
-      <w:proofErr w:type="spellEnd"/>
-      <w:r>
-        <w:t xml:space="preserve"> </w:t>
-      </w:r>
-      <w:proofErr w:type="spellStart"/>
-      <w:r>
-        <w:t>Beschreibung</w:t>
-      </w:r>
-      <w:proofErr w:type="spellEnd"/>
-      <w:r>
-        <w:t xml:space="preserve"> der Milestones</w:t>
+      <w:r>
+        <w:t>Detaillierte Beschreibung der Milestones</w:t>
       </w:r>
     </w:p>
     <w:p>
@@ -18056,103 +17148,33 @@
         <w:rPr>
           <w:lang w:eastAsia="de-DE"/>
         </w:rPr>
-        <w:t xml:space="preserve">Ausführbares Backend, </w:t>
-      </w:r>
-      <w:proofErr w:type="spellStart"/>
-      <w:r>
+        <w:t>Ausführbares Backend, WebApp und TimeFlip Anwendungen mit eingeschränkter Funktionalität.</w:t>
+      </w:r>
+    </w:p>
+    <w:p>
+      <w:pPr>
         <w:rPr>
           <w:lang w:eastAsia="de-DE"/>
         </w:rPr>
-        <w:t>WebApp</w:t>
-      </w:r>
-      <w:proofErr w:type="spellEnd"/>
+      </w:pPr>
       <w:r>
         <w:rPr>
           <w:lang w:eastAsia="de-DE"/>
         </w:rPr>
-        <w:t xml:space="preserve"> und </w:t>
-      </w:r>
-      <w:proofErr w:type="spellStart"/>
-      <w:r>
+        <w:t>Jedes der Softwareverzeichnisse enthält kompilierenden Code, der die fachlichen Klassen abbildet. Unvollständige Funktionalität ist als Issue in Gitlab vermerkt.</w:t>
+      </w:r>
+    </w:p>
+    <w:p>
+      <w:pPr>
         <w:rPr>
           <w:lang w:eastAsia="de-DE"/>
         </w:rPr>
-        <w:t>TimeFlip</w:t>
-      </w:r>
-      <w:proofErr w:type="spellEnd"/>
+      </w:pPr>
       <w:r>
         <w:rPr>
           <w:lang w:eastAsia="de-DE"/>
         </w:rPr>
-        <w:t xml:space="preserve"> Anwendungen mit eingeschränkter Funktionalität.</w:t>
-      </w:r>
-    </w:p>
-    <w:p>
-      <w:pPr>
-        <w:rPr>
-          <w:lang w:eastAsia="de-DE"/>
-        </w:rPr>
-      </w:pPr>
-      <w:r>
-        <w:rPr>
-          <w:lang w:eastAsia="de-DE"/>
-        </w:rPr>
-        <w:t xml:space="preserve">Jedes der Softwareverzeichnisse enthält kompilierenden Code, der die fachlichen Klassen abbildet. Unvollständige Funktionalität ist als </w:t>
-      </w:r>
-      <w:proofErr w:type="spellStart"/>
-      <w:r>
-        <w:rPr>
-          <w:lang w:eastAsia="de-DE"/>
-        </w:rPr>
-        <w:t>Issue</w:t>
-      </w:r>
-      <w:proofErr w:type="spellEnd"/>
-      <w:r>
-        <w:rPr>
-          <w:lang w:eastAsia="de-DE"/>
-        </w:rPr>
-        <w:t xml:space="preserve"> in </w:t>
-      </w:r>
-      <w:proofErr w:type="spellStart"/>
-      <w:r>
-        <w:rPr>
-          <w:lang w:eastAsia="de-DE"/>
-        </w:rPr>
-        <w:t>Gitlab</w:t>
-      </w:r>
-      <w:proofErr w:type="spellEnd"/>
-      <w:r>
-        <w:rPr>
-          <w:lang w:eastAsia="de-DE"/>
-        </w:rPr>
-        <w:t xml:space="preserve"> vermerkt.</w:t>
-      </w:r>
-    </w:p>
-    <w:p>
-      <w:pPr>
-        <w:rPr>
-          <w:lang w:eastAsia="de-DE"/>
-        </w:rPr>
-      </w:pPr>
-      <w:r>
-        <w:rPr>
-          <w:lang w:eastAsia="de-DE"/>
-        </w:rPr>
-        <w:t xml:space="preserve">Das Resources Verzeichnis enthält Stubs der verwendeten Ressourcen (Beispielsfragen als </w:t>
-      </w:r>
-      <w:proofErr w:type="spellStart"/>
-      <w:r>
-        <w:rPr>
-          <w:lang w:eastAsia="de-DE"/>
-        </w:rPr>
-        <w:t>json</w:t>
-      </w:r>
-      <w:proofErr w:type="spellEnd"/>
-      <w:r>
-        <w:rPr>
-          <w:lang w:eastAsia="de-DE"/>
-        </w:rPr>
-        <w:t>, evtl. verwendete Grafiken)</w:t>
+        <w:t>Das Resources Verzeichnis enthält Stubs der verwendeten Ressourcen (Beispielsfragen als json, evtl. verwendete Grafiken)</w:t>
       </w:r>
     </w:p>
     <w:p>
@@ -18255,89 +17277,33 @@
         <w:rPr>
           <w:lang w:eastAsia="de-DE"/>
         </w:rPr>
-        <w:t xml:space="preserve">Ausführbares Backend, </w:t>
-      </w:r>
-      <w:proofErr w:type="spellStart"/>
-      <w:r>
+        <w:t>Ausführbares Backend, WebApp und TimeFlip Anwendungen mit individuell vollständiger Funktionalität.</w:t>
+      </w:r>
+    </w:p>
+    <w:p>
+      <w:pPr>
         <w:rPr>
           <w:lang w:eastAsia="de-DE"/>
         </w:rPr>
-        <w:t>WebApp</w:t>
-      </w:r>
-      <w:proofErr w:type="spellEnd"/>
+      </w:pPr>
       <w:r>
         <w:rPr>
           <w:lang w:eastAsia="de-DE"/>
         </w:rPr>
-        <w:t xml:space="preserve"> und </w:t>
-      </w:r>
-      <w:proofErr w:type="spellStart"/>
-      <w:r>
+        <w:t>Die fachlichen Klassen wurden vollständig implementiert und zugehörige Testcoverage hergestellt.</w:t>
+      </w:r>
+    </w:p>
+    <w:p>
+      <w:pPr>
         <w:rPr>
           <w:lang w:eastAsia="de-DE"/>
         </w:rPr>
-        <w:t>TimeFlip</w:t>
-      </w:r>
-      <w:proofErr w:type="spellEnd"/>
+      </w:pPr>
       <w:r>
         <w:rPr>
           <w:lang w:eastAsia="de-DE"/>
         </w:rPr>
-        <w:t xml:space="preserve"> Anwendungen mit individuell vollständiger Funktionalität.</w:t>
-      </w:r>
-    </w:p>
-    <w:p>
-      <w:pPr>
-        <w:rPr>
-          <w:lang w:eastAsia="de-DE"/>
-        </w:rPr>
-      </w:pPr>
-      <w:r>
-        <w:rPr>
-          <w:lang w:eastAsia="de-DE"/>
-        </w:rPr>
-        <w:t xml:space="preserve">Die fachlichen Klassen wurden vollständig implementiert und zugehörige </w:t>
-      </w:r>
-      <w:proofErr w:type="spellStart"/>
-      <w:r>
-        <w:rPr>
-          <w:lang w:eastAsia="de-DE"/>
-        </w:rPr>
-        <w:t>Testcoverage</w:t>
-      </w:r>
-      <w:proofErr w:type="spellEnd"/>
-      <w:r>
-        <w:rPr>
-          <w:lang w:eastAsia="de-DE"/>
-        </w:rPr>
-        <w:t xml:space="preserve"> hergestellt.</w:t>
-      </w:r>
-    </w:p>
-    <w:p>
-      <w:pPr>
-        <w:rPr>
-          <w:lang w:eastAsia="de-DE"/>
-        </w:rPr>
-      </w:pPr>
-      <w:r>
-        <w:rPr>
-          <w:lang w:eastAsia="de-DE"/>
-        </w:rPr>
-        <w:t xml:space="preserve">Alle </w:t>
-      </w:r>
-      <w:proofErr w:type="spellStart"/>
-      <w:r>
-        <w:rPr>
-          <w:lang w:eastAsia="de-DE"/>
-        </w:rPr>
-        <w:t>Issues</w:t>
-      </w:r>
-      <w:proofErr w:type="spellEnd"/>
-      <w:r>
-        <w:rPr>
-          <w:lang w:eastAsia="de-DE"/>
-        </w:rPr>
-        <w:t xml:space="preserve"> bzgl. Funktionalität müssen geschlossen werden.</w:t>
+        <w:t>Alle Issues bzgl. Funktionalität müssen geschlossen werden.</w:t>
       </w:r>
     </w:p>
     <w:p>
@@ -18365,14 +17331,7 @@
         <w:rPr>
           <w:lang w:eastAsia="de-DE"/>
         </w:rPr>
-        <w:t>4 - Integration Frontend/Backend/</w:t>
-      </w:r>
-      <w:proofErr w:type="spellStart"/>
-      <w:r>
-        <w:rPr>
-          <w:lang w:eastAsia="de-DE"/>
-        </w:rPr>
-        <w:t>Time</w:t>
+        <w:t>4 - Integration Frontend/Backend/Time</w:t>
       </w:r>
       <w:r>
         <w:rPr>
@@ -18387,7 +17346,6 @@
         </w:rPr>
         <w:t>lip</w:t>
       </w:r>
-      <w:proofErr w:type="spellEnd"/>
     </w:p>
     <w:p>
       <w:pPr>
@@ -18412,39 +17370,39 @@
         <w:rPr>
           <w:lang w:eastAsia="de-DE"/>
         </w:rPr>
-        <w:t xml:space="preserve">Das Zusammenspiel der Komponenten wird überprüft und in Form von </w:t>
-      </w:r>
-      <w:proofErr w:type="spellStart"/>
-      <w:r>
+        <w:t>Das Zusammenspiel der Komponenten wird überprüft und in Form von Issues in Gitlab eingepflegt.</w:t>
+      </w:r>
+    </w:p>
+    <w:p>
+      <w:pPr>
         <w:rPr>
           <w:lang w:eastAsia="de-DE"/>
         </w:rPr>
-        <w:t>Issues</w:t>
-      </w:r>
-      <w:proofErr w:type="spellEnd"/>
+      </w:pPr>
       <w:r>
         <w:rPr>
           <w:lang w:eastAsia="de-DE"/>
         </w:rPr>
-        <w:t xml:space="preserve"> in </w:t>
-      </w:r>
-      <w:proofErr w:type="spellStart"/>
-      <w:r>
+        <w:t>Zum Ende des Milestones sollen alle Issues in Zusammenhang der Integration und Funktionalität geschlossen sein.</w:t>
+      </w:r>
+    </w:p>
+    <w:p>
+      <w:pPr>
+        <w:pStyle w:val="berschrift5"/>
         <w:rPr>
           <w:lang w:eastAsia="de-DE"/>
         </w:rPr>
-        <w:t>Gitlab</w:t>
-      </w:r>
-      <w:proofErr w:type="spellEnd"/>
+      </w:pPr>
       <w:r>
         <w:rPr>
           <w:lang w:eastAsia="de-DE"/>
         </w:rPr>
-        <w:t xml:space="preserve"> eingepflegt.</w:t>
-      </w:r>
-    </w:p>
-    <w:p>
-      <w:pPr>
+        <w:t>Deadline: 10.5.21</w:t>
+      </w:r>
+    </w:p>
+    <w:p>
+      <w:pPr>
+        <w:pStyle w:val="berschrift5"/>
         <w:rPr>
           <w:lang w:eastAsia="de-DE"/>
         </w:rPr>
@@ -18453,21 +17411,20 @@
         <w:rPr>
           <w:lang w:eastAsia="de-DE"/>
         </w:rPr>
-        <w:t xml:space="preserve">Zum Ende des Milestones sollen alle </w:t>
-      </w:r>
-      <w:proofErr w:type="spellStart"/>
-      <w:r>
+        <w:t>Budget</w:t>
+      </w:r>
+    </w:p>
+    <w:p>
+      <w:pPr>
         <w:rPr>
           <w:lang w:eastAsia="de-DE"/>
         </w:rPr>
-        <w:t>Issues</w:t>
-      </w:r>
-      <w:proofErr w:type="spellEnd"/>
+      </w:pPr>
       <w:r>
         <w:rPr>
           <w:lang w:eastAsia="de-DE"/>
         </w:rPr>
-        <w:t xml:space="preserve"> in Zusammenhang der Integration und Funktionalität geschlossen sein.</w:t>
+        <w:t>Es ist ein Zeitbudget von 84 Personenstunden veranschlagt. Es teilt sich auf in die Punkte „Konfiguration und Deployment“ (54 Personenstunden), „Implementierung“ (18 Personenstunden) und „Tests“ (12 Personenstunden).</w:t>
       </w:r>
     </w:p>
     <w:p>
@@ -18481,12 +17438,11 @@
         <w:rPr>
           <w:lang w:eastAsia="de-DE"/>
         </w:rPr>
-        <w:t>Deadline: 10.5.21</w:t>
-      </w:r>
-    </w:p>
-    <w:p>
-      <w:pPr>
-        <w:pStyle w:val="berschrift5"/>
+        <w:t>Produkte</w:t>
+      </w:r>
+    </w:p>
+    <w:p>
+      <w:pPr>
         <w:rPr>
           <w:lang w:eastAsia="de-DE"/>
         </w:rPr>
@@ -18495,89 +17451,7 @@
         <w:rPr>
           <w:lang w:eastAsia="de-DE"/>
         </w:rPr>
-        <w:t>Budget</w:t>
-      </w:r>
-    </w:p>
-    <w:p>
-      <w:pPr>
-        <w:rPr>
-          <w:lang w:eastAsia="de-DE"/>
-        </w:rPr>
-      </w:pPr>
-      <w:r>
-        <w:rPr>
-          <w:lang w:eastAsia="de-DE"/>
-        </w:rPr>
-        <w:t xml:space="preserve">Es ist ein Zeitbudget von 84 Personenstunden veranschlagt. Es teilt sich auf in die Punkte „Konfiguration und </w:t>
-      </w:r>
-      <w:proofErr w:type="spellStart"/>
-      <w:r>
-        <w:rPr>
-          <w:lang w:eastAsia="de-DE"/>
-        </w:rPr>
-        <w:t>Deployment</w:t>
-      </w:r>
-      <w:proofErr w:type="spellEnd"/>
-      <w:r>
-        <w:rPr>
-          <w:lang w:eastAsia="de-DE"/>
-        </w:rPr>
-        <w:t>“ (54 Personenstunden), „Implementierung“ (18 Personenstunden) und „Tests“ (12 Personenstunden).</w:t>
-      </w:r>
-    </w:p>
-    <w:p>
-      <w:pPr>
-        <w:pStyle w:val="berschrift5"/>
-        <w:rPr>
-          <w:lang w:eastAsia="de-DE"/>
-        </w:rPr>
-      </w:pPr>
-      <w:r>
-        <w:rPr>
-          <w:lang w:eastAsia="de-DE"/>
-        </w:rPr>
-        <w:t>Produkte</w:t>
-      </w:r>
-    </w:p>
-    <w:p>
-      <w:pPr>
-        <w:rPr>
-          <w:lang w:eastAsia="de-DE"/>
-        </w:rPr>
-      </w:pPr>
-      <w:r>
-        <w:rPr>
-          <w:lang w:eastAsia="de-DE"/>
-        </w:rPr>
-        <w:t xml:space="preserve">Ausführbares Backend, </w:t>
-      </w:r>
-      <w:proofErr w:type="spellStart"/>
-      <w:r>
-        <w:rPr>
-          <w:lang w:eastAsia="de-DE"/>
-        </w:rPr>
-        <w:t>WebApp</w:t>
-      </w:r>
-      <w:proofErr w:type="spellEnd"/>
-      <w:r>
-        <w:rPr>
-          <w:lang w:eastAsia="de-DE"/>
-        </w:rPr>
-        <w:t xml:space="preserve"> und </w:t>
-      </w:r>
-      <w:proofErr w:type="spellStart"/>
-      <w:r>
-        <w:rPr>
-          <w:lang w:eastAsia="de-DE"/>
-        </w:rPr>
-        <w:t>TimeFlip</w:t>
-      </w:r>
-      <w:proofErr w:type="spellEnd"/>
-      <w:r>
-        <w:rPr>
-          <w:lang w:eastAsia="de-DE"/>
-        </w:rPr>
-        <w:t xml:space="preserve"> Anwendungen die zusammenspielen.</w:t>
+        <w:t>Ausführbares Backend, WebApp und TimeFlip Anwendungen die zusammenspielen.</w:t>
       </w:r>
     </w:p>
     <w:p>
@@ -18618,62 +17492,20 @@
         <w:rPr>
           <w:lang w:eastAsia="de-DE"/>
         </w:rPr>
-        <w:t xml:space="preserve">Code der nicht die Anforderungen an Dokumentation und/oder </w:t>
-      </w:r>
-      <w:proofErr w:type="spellStart"/>
-      <w:r>
+        <w:t>Code der nicht die Anforderungen an Dokumentation und/oder Testcoverage erfüllt wird als Issue vermerkt.</w:t>
+      </w:r>
+    </w:p>
+    <w:p>
+      <w:pPr>
         <w:rPr>
           <w:lang w:eastAsia="de-DE"/>
         </w:rPr>
-        <w:t>Testcoverage</w:t>
-      </w:r>
-      <w:proofErr w:type="spellEnd"/>
+      </w:pPr>
       <w:r>
         <w:rPr>
           <w:lang w:eastAsia="de-DE"/>
         </w:rPr>
-        <w:t xml:space="preserve"> erfüllt wird als </w:t>
-      </w:r>
-      <w:proofErr w:type="spellStart"/>
-      <w:r>
-        <w:rPr>
-          <w:lang w:eastAsia="de-DE"/>
-        </w:rPr>
-        <w:t>Issue</w:t>
-      </w:r>
-      <w:proofErr w:type="spellEnd"/>
-      <w:r>
-        <w:rPr>
-          <w:lang w:eastAsia="de-DE"/>
-        </w:rPr>
-        <w:t xml:space="preserve"> vermerkt.</w:t>
-      </w:r>
-    </w:p>
-    <w:p>
-      <w:pPr>
-        <w:rPr>
-          <w:lang w:eastAsia="de-DE"/>
-        </w:rPr>
-      </w:pPr>
-      <w:r>
-        <w:rPr>
-          <w:lang w:eastAsia="de-DE"/>
-        </w:rPr>
-        <w:t xml:space="preserve">Alle derartigen </w:t>
-      </w:r>
-      <w:proofErr w:type="spellStart"/>
-      <w:r>
-        <w:rPr>
-          <w:lang w:eastAsia="de-DE"/>
-        </w:rPr>
-        <w:t>Issues</w:t>
-      </w:r>
-      <w:proofErr w:type="spellEnd"/>
-      <w:r>
-        <w:rPr>
-          <w:lang w:eastAsia="de-DE"/>
-        </w:rPr>
-        <w:t xml:space="preserve"> müssen zu Ende des Milestones geschlossen sein.</w:t>
+        <w:t>Alle derartigen Issues müssen zu Ende des Milestones geschlossen sein.</w:t>
       </w:r>
     </w:p>
     <w:p>
@@ -18715,26 +17547,25 @@
         <w:rPr>
           <w:lang w:eastAsia="de-DE"/>
         </w:rPr>
-        <w:t xml:space="preserve">Es ist ein Zeitbudget von 84 Personenstunden veranschlagt. Es teilt sich auf in die Punkte „Implementierung“ (28 Personenstunden), „Konfiguration und </w:t>
-      </w:r>
-      <w:proofErr w:type="spellStart"/>
-      <w:r>
+        <w:t>Es ist ein Zeitbudget von 84 Personenstunden veranschlagt. Es teilt sich auf in die Punkte „Implementierung“ (28 Personenstunden), „Konfiguration und Deployment“ (28 Personenstunden) und „Tests“ (28 Personenstunden).</w:t>
+      </w:r>
+    </w:p>
+    <w:p>
+      <w:pPr>
+        <w:pStyle w:val="berschrift5"/>
         <w:rPr>
           <w:lang w:eastAsia="de-DE"/>
         </w:rPr>
-        <w:t>Deployment</w:t>
-      </w:r>
-      <w:proofErr w:type="spellEnd"/>
+      </w:pPr>
       <w:r>
         <w:rPr>
           <w:lang w:eastAsia="de-DE"/>
         </w:rPr>
-        <w:t>“ (28 Personenstunden) und „Tests“ (28 Personenstunden).</w:t>
-      </w:r>
-    </w:p>
-    <w:p>
-      <w:pPr>
-        <w:pStyle w:val="berschrift5"/>
+        <w:t>Produkte</w:t>
+      </w:r>
+    </w:p>
+    <w:p>
+      <w:pPr>
         <w:rPr>
           <w:lang w:eastAsia="de-DE"/>
         </w:rPr>
@@ -18743,48 +17574,7 @@
         <w:rPr>
           <w:lang w:eastAsia="de-DE"/>
         </w:rPr>
-        <w:t>Produkte</w:t>
-      </w:r>
-    </w:p>
-    <w:p>
-      <w:pPr>
-        <w:rPr>
-          <w:lang w:eastAsia="de-DE"/>
-        </w:rPr>
-      </w:pPr>
-      <w:r>
-        <w:rPr>
-          <w:lang w:eastAsia="de-DE"/>
-        </w:rPr>
-        <w:t xml:space="preserve">Ausführbares Backend, </w:t>
-      </w:r>
-      <w:proofErr w:type="spellStart"/>
-      <w:r>
-        <w:rPr>
-          <w:lang w:eastAsia="de-DE"/>
-        </w:rPr>
-        <w:t>WebApp</w:t>
-      </w:r>
-      <w:proofErr w:type="spellEnd"/>
-      <w:r>
-        <w:rPr>
-          <w:lang w:eastAsia="de-DE"/>
-        </w:rPr>
-        <w:t xml:space="preserve"> und </w:t>
-      </w:r>
-      <w:proofErr w:type="spellStart"/>
-      <w:r>
-        <w:rPr>
-          <w:lang w:eastAsia="de-DE"/>
-        </w:rPr>
-        <w:t>TimeFlip</w:t>
-      </w:r>
-      <w:proofErr w:type="spellEnd"/>
-      <w:r>
-        <w:rPr>
-          <w:lang w:eastAsia="de-DE"/>
-        </w:rPr>
-        <w:t xml:space="preserve"> Anwendungen.</w:t>
+        <w:t>Ausführbares Backend, WebApp und TimeFlip Anwendungen.</w:t>
       </w:r>
     </w:p>
     <w:p>
@@ -18851,21 +17641,21 @@
         <w:rPr>
           <w:lang w:eastAsia="de-DE"/>
         </w:rPr>
-        <w:t xml:space="preserve">Alle entstandenen </w:t>
-      </w:r>
-      <w:proofErr w:type="spellStart"/>
-      <w:r>
+        <w:t>Alle entstandenen Issues müssen geschlossen worden sein.</w:t>
+      </w:r>
+    </w:p>
+    <w:p>
+      <w:pPr>
+        <w:pStyle w:val="berschrift5"/>
         <w:rPr>
           <w:lang w:eastAsia="de-DE"/>
         </w:rPr>
-        <w:t>Issues</w:t>
-      </w:r>
-      <w:proofErr w:type="spellEnd"/>
+      </w:pPr>
       <w:r>
         <w:rPr>
           <w:lang w:eastAsia="de-DE"/>
         </w:rPr>
-        <w:t xml:space="preserve"> müssen geschlossen worden sein.</w:t>
+        <w:t>Deadline: 7.6.21</w:t>
       </w:r>
     </w:p>
     <w:p>
@@ -18879,7 +17669,20 @@
         <w:rPr>
           <w:lang w:eastAsia="de-DE"/>
         </w:rPr>
-        <w:t>Deadline: 7.6.21</w:t>
+        <w:t>Budget</w:t>
+      </w:r>
+    </w:p>
+    <w:p>
+      <w:pPr>
+        <w:rPr>
+          <w:lang w:eastAsia="de-DE"/>
+        </w:rPr>
+      </w:pPr>
+      <w:r>
+        <w:rPr>
+          <w:lang w:eastAsia="de-DE"/>
+        </w:rPr>
+        <w:t>Es ist ein Zeitbudget von 84 Personenstunden veranschlagt. Es teilt sich auf in die Punkte „Konfiguration und Deployment“ (42 Personenstunden), „Implementierung“ (21 Personenstunden), und „Tests“ (21 Personenstunden).</w:t>
       </w:r>
     </w:p>
     <w:p>
@@ -18893,7 +17696,7 @@
         <w:rPr>
           <w:lang w:eastAsia="de-DE"/>
         </w:rPr>
-        <w:t>Budget</w:t>
+        <w:t>Produkte</w:t>
       </w:r>
     </w:p>
     <w:p>
@@ -18906,76 +17709,7 @@
         <w:rPr>
           <w:lang w:eastAsia="de-DE"/>
         </w:rPr>
-        <w:t xml:space="preserve">Es ist ein Zeitbudget von 84 Personenstunden veranschlagt. Es teilt sich auf in die Punkte „Konfiguration und </w:t>
-      </w:r>
-      <w:proofErr w:type="spellStart"/>
-      <w:r>
-        <w:rPr>
-          <w:lang w:eastAsia="de-DE"/>
-        </w:rPr>
-        <w:t>Deployment</w:t>
-      </w:r>
-      <w:proofErr w:type="spellEnd"/>
-      <w:r>
-        <w:rPr>
-          <w:lang w:eastAsia="de-DE"/>
-        </w:rPr>
-        <w:t>“ (42 Personenstunden), „Implementierung“ (21 Personenstunden), und „Tests“ (21 Personenstunden).</w:t>
-      </w:r>
-    </w:p>
-    <w:p>
-      <w:pPr>
-        <w:pStyle w:val="berschrift5"/>
-        <w:rPr>
-          <w:lang w:eastAsia="de-DE"/>
-        </w:rPr>
-      </w:pPr>
-      <w:r>
-        <w:rPr>
-          <w:lang w:eastAsia="de-DE"/>
-        </w:rPr>
-        <w:t>Produkte</w:t>
-      </w:r>
-    </w:p>
-    <w:p>
-      <w:pPr>
-        <w:rPr>
-          <w:lang w:eastAsia="de-DE"/>
-        </w:rPr>
-      </w:pPr>
-      <w:r>
-        <w:rPr>
-          <w:lang w:eastAsia="de-DE"/>
-        </w:rPr>
-        <w:t xml:space="preserve">Installationspakete für Backend, </w:t>
-      </w:r>
-      <w:proofErr w:type="spellStart"/>
-      <w:r>
-        <w:rPr>
-          <w:lang w:eastAsia="de-DE"/>
-        </w:rPr>
-        <w:t>WebApp</w:t>
-      </w:r>
-      <w:proofErr w:type="spellEnd"/>
-      <w:r>
-        <w:rPr>
-          <w:lang w:eastAsia="de-DE"/>
-        </w:rPr>
-        <w:t xml:space="preserve"> und </w:t>
-      </w:r>
-      <w:proofErr w:type="spellStart"/>
-      <w:r>
-        <w:rPr>
-          <w:lang w:eastAsia="de-DE"/>
-        </w:rPr>
-        <w:t>TimeFlip</w:t>
-      </w:r>
-      <w:proofErr w:type="spellEnd"/>
-      <w:r>
-        <w:rPr>
-          <w:lang w:eastAsia="de-DE"/>
-        </w:rPr>
-        <w:t xml:space="preserve"> Anwendungen.</w:t>
+        <w:t>Installationspakete für Backend, WebApp und TimeFlip Anwendungen.</w:t>
       </w:r>
     </w:p>
     <w:p>
@@ -19179,21 +17913,7 @@
         <w:rPr>
           <w:lang w:eastAsia="de-DE"/>
         </w:rPr>
-        <w:t xml:space="preserve">Produkt ist eine (gehaltene) Präsentation, das </w:t>
-      </w:r>
-      <w:proofErr w:type="spellStart"/>
-      <w:r>
-        <w:rPr>
-          <w:lang w:eastAsia="de-DE"/>
-        </w:rPr>
-        <w:t>Slideset</w:t>
-      </w:r>
-      <w:proofErr w:type="spellEnd"/>
-      <w:r>
-        <w:rPr>
-          <w:lang w:eastAsia="de-DE"/>
-        </w:rPr>
-        <w:t>, Abschlussbericht in Format PDF.</w:t>
+        <w:t>Produkt ist eine (gehaltene) Präsentation, das Slideset, Abschlussbericht in Format PDF.</w:t>
       </w:r>
     </w:p>
     <w:sectPr>

</xml_diff>